<commit_message>
Lab 4.7.1 docx done
</commit_message>
<xml_diff>
--- a/LAB2/4.7.1 Packet Tracer - Connect the Physical Layer.docx
+++ b/LAB2/4.7.1 Packet Tracer - Connect the Physical Layer.docx
@@ -1,10 +1,10 @@
 
 <file path=word/document.xml><?xml version="1.0" encoding="utf-8"?>
-<w:document xmlns:wpc="http://schemas.microsoft.com/office/word/2010/wordprocessingCanvas" xmlns:cx="http://schemas.microsoft.com/office/drawing/2014/chartex" xmlns:cx1="http://schemas.microsoft.com/office/drawing/2015/9/8/chartex" xmlns:cx2="http://schemas.microsoft.com/office/drawing/2015/10/21/chartex" xmlns:cx3="http://schemas.microsoft.com/office/drawing/2016/5/9/chartex" xmlns:cx4="http://schemas.microsoft.com/office/drawing/2016/5/10/chartex" xmlns:cx5="http://schemas.microsoft.com/office/drawing/2016/5/11/chartex" xmlns:cx6="http://schemas.microsoft.com/office/drawing/2016/5/12/chartex" xmlns:cx7="http://schemas.microsoft.com/office/drawing/2016/5/13/chartex" xmlns:cx8="http://schemas.microsoft.com/office/drawing/2016/5/14/chartex" xmlns:mc="http://schemas.openxmlformats.org/markup-compatibility/2006" xmlns:aink="http://schemas.microsoft.com/office/drawing/2016/ink" xmlns:am3d="http://schemas.microsoft.com/office/drawing/2017/model3d" xmlns:o="urn:schemas-microsoft-com:office:office" xmlns:r="http://schemas.openxmlformats.org/officeDocument/2006/relationships" xmlns:m="http://schemas.openxmlformats.org/officeDocument/2006/math" xmlns:v="urn:schemas-microsoft-com:vml" xmlns:wp14="http://schemas.microsoft.com/office/word/2010/wordprocessingDrawing" xmlns:wp="http://schemas.openxmlformats.org/drawingml/2006/wordprocessingDrawing" xmlns:w10="urn:schemas-microsoft-com:office:word" xmlns:w="http://schemas.openxmlformats.org/wordprocessingml/2006/main" xmlns:w14="http://schemas.microsoft.com/office/word/2010/wordml" xmlns:w15="http://schemas.microsoft.com/office/word/2012/wordml" xmlns:w16cid="http://schemas.microsoft.com/office/word/2016/wordml/cid" xmlns:w16se="http://schemas.microsoft.com/office/word/2015/wordml/symex" xmlns:wpg="http://schemas.microsoft.com/office/word/2010/wordprocessingGroup" xmlns:wpi="http://schemas.microsoft.com/office/word/2010/wordprocessingInk" xmlns:wne="http://schemas.microsoft.com/office/word/2006/wordml" xmlns:wps="http://schemas.microsoft.com/office/word/2010/wordprocessingShape" mc:Ignorable="w14 w15 w16se w16cid wp14">
+<w:document xmlns:wpc="http://schemas.microsoft.com/office/word/2010/wordprocessingCanvas" xmlns:cx="http://schemas.microsoft.com/office/drawing/2014/chartex" xmlns:cx1="http://schemas.microsoft.com/office/drawing/2015/9/8/chartex" xmlns:cx2="http://schemas.microsoft.com/office/drawing/2015/10/21/chartex" xmlns:cx3="http://schemas.microsoft.com/office/drawing/2016/5/9/chartex" xmlns:cx4="http://schemas.microsoft.com/office/drawing/2016/5/10/chartex" xmlns:cx5="http://schemas.microsoft.com/office/drawing/2016/5/11/chartex" xmlns:cx6="http://schemas.microsoft.com/office/drawing/2016/5/12/chartex" xmlns:cx7="http://schemas.microsoft.com/office/drawing/2016/5/13/chartex" xmlns:cx8="http://schemas.microsoft.com/office/drawing/2016/5/14/chartex" xmlns:mc="http://schemas.openxmlformats.org/markup-compatibility/2006" xmlns:aink="http://schemas.microsoft.com/office/drawing/2016/ink" xmlns:am3d="http://schemas.microsoft.com/office/drawing/2017/model3d" xmlns:o="urn:schemas-microsoft-com:office:office" xmlns:r="http://schemas.openxmlformats.org/officeDocument/2006/relationships" xmlns:m="http://schemas.openxmlformats.org/officeDocument/2006/math" xmlns:v="urn:schemas-microsoft-com:vml" xmlns:wp14="http://schemas.microsoft.com/office/word/2010/wordprocessingDrawing" xmlns:wp="http://schemas.openxmlformats.org/drawingml/2006/wordprocessingDrawing" xmlns:w10="urn:schemas-microsoft-com:office:word" xmlns:w="http://schemas.openxmlformats.org/wordprocessingml/2006/main" xmlns:w14="http://schemas.microsoft.com/office/word/2010/wordml" xmlns:w15="http://schemas.microsoft.com/office/word/2012/wordml" xmlns:w16cex="http://schemas.microsoft.com/office/word/2018/wordml/cex" xmlns:w16cid="http://schemas.microsoft.com/office/word/2016/wordml/cid" xmlns:w16="http://schemas.microsoft.com/office/word/2018/wordml" xmlns:w16sdtdh="http://schemas.microsoft.com/office/word/2020/wordml/sdtdatahash" xmlns:w16se="http://schemas.microsoft.com/office/word/2015/wordml/symex" xmlns:wpg="http://schemas.microsoft.com/office/word/2010/wordprocessingGroup" xmlns:wpi="http://schemas.microsoft.com/office/word/2010/wordprocessingInk" xmlns:wne="http://schemas.microsoft.com/office/word/2006/wordml" xmlns:wps="http://schemas.microsoft.com/office/word/2010/wordprocessingShape" mc:Ignorable="w14 w15 w16se w16cid w16 w16cex w16sdtdh wp14">
   <w:body>
     <w:p>
       <w:pPr>
-        <w:pStyle w:val="Title"/>
+        <w:pStyle w:val="Tittel"/>
         <w:rPr>
           <w:rStyle w:val="LabTitleInstVersred"/>
           <w:b/>
@@ -44,7 +44,7 @@
     </w:p>
     <w:p>
       <w:pPr>
-        <w:pStyle w:val="Heading1"/>
+        <w:pStyle w:val="Overskrift1"/>
         <w:numPr>
           <w:ilvl w:val="0"/>
           <w:numId w:val="3"/>
@@ -98,7 +98,7 @@
     </w:p>
     <w:p>
       <w:pPr>
-        <w:pStyle w:val="Heading1"/>
+        <w:pStyle w:val="Overskrift1"/>
         <w:numPr>
           <w:ilvl w:val="0"/>
           <w:numId w:val="3"/>
@@ -254,7 +254,7 @@
     </w:p>
     <w:p>
       <w:pPr>
-        <w:pStyle w:val="Heading2"/>
+        <w:pStyle w:val="Overskrift2"/>
       </w:pPr>
       <w:r>
         <w:t>Identify Physical Characteristics of Internetworking Devices</w:t>
@@ -262,7 +262,7 @@
     </w:p>
     <w:p>
       <w:pPr>
-        <w:pStyle w:val="Heading3"/>
+        <w:pStyle w:val="Overskrift3"/>
       </w:pPr>
       <w:r>
         <w:t>Identify the management ports of a Cisco router.</w:t>
@@ -304,7 +304,7 @@
     </w:p>
     <w:p>
       <w:pPr>
-        <w:pStyle w:val="Heading4"/>
+        <w:pStyle w:val="Overskrift4"/>
       </w:pPr>
       <w:r>
         <w:t>Question:</w:t>
@@ -318,6 +318,15 @@
       <w:r>
         <w:t>Which management ports are available?</w:t>
       </w:r>
+      <w:r>
+        <w:t xml:space="preserve"> </w:t>
+      </w:r>
+      <w:r>
+        <w:t xml:space="preserve">Aux, </w:t>
+      </w:r>
+      <w:r>
+        <w:t>Console, one management port</w:t>
+      </w:r>
     </w:p>
     <w:p>
       <w:pPr>
@@ -329,7 +338,7 @@
     </w:p>
     <w:p>
       <w:pPr>
-        <w:pStyle w:val="Heading3"/>
+        <w:pStyle w:val="Overskrift3"/>
       </w:pPr>
       <w:r>
         <w:t>Identify the LAN and WAN interfaces of a Cisco router</w:t>
@@ -340,7 +349,7 @@
     </w:p>
     <w:p>
       <w:pPr>
-        <w:pStyle w:val="Heading4"/>
+        <w:pStyle w:val="Overskrift4"/>
       </w:pPr>
       <w:r>
         <w:t>Question:</w:t>
@@ -363,6 +372,9 @@
       <w:r>
         <w:t xml:space="preserve"> router and how many are there?</w:t>
       </w:r>
+      <w:r>
+        <w:t xml:space="preserve"> Unsure of WAN, two Gigabit Ether interfaces (see config) and also two serial interfaces. Unsure if this is WAN.</w:t>
+      </w:r>
     </w:p>
     <w:p>
       <w:pPr>
@@ -417,21 +429,7 @@
         <w:rPr>
           <w:b/>
         </w:rPr>
-        <w:t xml:space="preserve">show </w:t>
-      </w:r>
-      <w:proofErr w:type="spellStart"/>
-      <w:r>
-        <w:rPr>
-          <w:b/>
-        </w:rPr>
-        <w:t>ip</w:t>
-      </w:r>
-      <w:proofErr w:type="spellEnd"/>
-      <w:r>
-        <w:rPr>
-          <w:b/>
-        </w:rPr>
-        <w:t xml:space="preserve"> interface brief</w:t>
+        <w:t>show ip interface brief</w:t>
       </w:r>
     </w:p>
     <w:p>
@@ -450,7 +448,7 @@
     </w:p>
     <w:p>
       <w:pPr>
-        <w:pStyle w:val="Heading4"/>
+        <w:pStyle w:val="Overskrift4"/>
       </w:pPr>
       <w:r>
         <w:t>Question:</w:t>
@@ -464,6 +462,15 @@
       <w:r>
         <w:t>How many physical interfaces are listed?</w:t>
       </w:r>
+      <w:r>
+        <w:t xml:space="preserve"> </w:t>
+      </w:r>
+      <w:r>
+        <w:t xml:space="preserve">Answer: </w:t>
+      </w:r>
+      <w:r>
+        <w:t>4</w:t>
+      </w:r>
     </w:p>
     <w:p>
       <w:pPr>
@@ -495,26 +502,12 @@
         <w:rPr>
           <w:b/>
         </w:rPr>
-        <w:t xml:space="preserve">show interface </w:t>
-      </w:r>
-      <w:proofErr w:type="spellStart"/>
-      <w:r>
-        <w:rPr>
-          <w:b/>
-        </w:rPr>
-        <w:t>gigabitethernet</w:t>
-      </w:r>
-      <w:proofErr w:type="spellEnd"/>
-      <w:r>
-        <w:rPr>
-          <w:b/>
-        </w:rPr>
-        <w:t xml:space="preserve"> 0/0</w:t>
-      </w:r>
-    </w:p>
-    <w:p>
-      <w:pPr>
-        <w:pStyle w:val="Heading4"/>
+        <w:t>show interface gigabitethernet 0/0</w:t>
+      </w:r>
+    </w:p>
+    <w:p>
+      <w:pPr>
+        <w:pStyle w:val="Overskrift4"/>
       </w:pPr>
       <w:r>
         <w:t>Question:</w:t>
@@ -528,6 +521,9 @@
       <w:r>
         <w:t>What is the default bandwidth of this interface?</w:t>
       </w:r>
+      <w:r>
+        <w:t xml:space="preserve"> BW: 1 000 000 Kbit</w:t>
+      </w:r>
     </w:p>
     <w:p>
       <w:pPr>
@@ -542,6 +538,7 @@
         <w:pStyle w:val="CMD"/>
       </w:pPr>
       <w:r>
+        <w:lastRenderedPageBreak/>
         <w:t xml:space="preserve">East&gt; </w:t>
       </w:r>
       <w:r>
@@ -553,10 +550,9 @@
     </w:p>
     <w:p>
       <w:pPr>
-        <w:pStyle w:val="Heading4"/>
-      </w:pPr>
-      <w:r>
-        <w:lastRenderedPageBreak/>
+        <w:pStyle w:val="Overskrift4"/>
+      </w:pPr>
+      <w:r>
         <w:t>Question:</w:t>
       </w:r>
     </w:p>
@@ -568,6 +564,9 @@
       <w:r>
         <w:t>What is the default bandwidth of this interface?</w:t>
       </w:r>
+      <w:r>
+        <w:t xml:space="preserve"> 1544 Kbit</w:t>
+      </w:r>
     </w:p>
     <w:p>
       <w:pPr>
@@ -593,7 +592,7 @@
     </w:p>
     <w:p>
       <w:pPr>
-        <w:pStyle w:val="Heading3"/>
+        <w:pStyle w:val="Overskrift3"/>
       </w:pPr>
       <w:r>
         <w:t>Identify module expansion slots.</w:t>
@@ -601,7 +600,7 @@
     </w:p>
     <w:p>
       <w:pPr>
-        <w:pStyle w:val="Heading4"/>
+        <w:pStyle w:val="Overskrift4"/>
         <w:ind w:left="360"/>
       </w:pPr>
       <w:r>
@@ -625,6 +624,15 @@
       <w:r>
         <w:t xml:space="preserve"> router?</w:t>
       </w:r>
+      <w:r>
+        <w:t xml:space="preserve"> </w:t>
+      </w:r>
+      <w:r>
+        <w:t xml:space="preserve">Answer: </w:t>
+      </w:r>
+      <w:r>
+        <w:t>1 available expansion slot to use, one is already in use. A total of two expansion slots and 6 available modules to use.</w:t>
+      </w:r>
     </w:p>
     <w:p>
       <w:pPr>
@@ -659,6 +667,18 @@
       <w:r>
         <w:t>How many expansion slots are available?</w:t>
       </w:r>
+      <w:r>
+        <w:t xml:space="preserve"> </w:t>
+      </w:r>
+      <w:r>
+        <w:t xml:space="preserve">Answer: </w:t>
+      </w:r>
+      <w:r>
+        <w:t xml:space="preserve">1 unused and 9 used. 4 used </w:t>
+      </w:r>
+      <w:r>
+        <w:t>covers. Total 10</w:t>
+      </w:r>
     </w:p>
     <w:p>
       <w:pPr>
@@ -670,7 +690,7 @@
     </w:p>
     <w:p>
       <w:pPr>
-        <w:pStyle w:val="Heading2"/>
+        <w:pStyle w:val="Overskrift2"/>
       </w:pPr>
       <w:r>
         <w:t>Select Correct Modules for Connectivity</w:t>
@@ -678,7 +698,7 @@
     </w:p>
     <w:p>
       <w:pPr>
-        <w:pStyle w:val="Heading3"/>
+        <w:pStyle w:val="Overskrift3"/>
       </w:pPr>
       <w:r>
         <w:t>Determine which modules provide the required connectivity.</w:t>
@@ -730,7 +750,7 @@
     </w:p>
     <w:p>
       <w:pPr>
-        <w:pStyle w:val="Heading4"/>
+        <w:pStyle w:val="Overskrift4"/>
       </w:pPr>
       <w:r>
         <w:t>Questions:</w:t>
@@ -762,6 +782,12 @@
       <w:r>
         <w:t xml:space="preserve"> router?</w:t>
       </w:r>
+      <w:r>
+        <w:t xml:space="preserve"> Answer: </w:t>
+      </w:r>
+      <w:r>
+        <w:t>HWIC-4ESW</w:t>
+      </w:r>
     </w:p>
     <w:p>
       <w:pPr>
@@ -781,6 +807,9 @@
       <w:r>
         <w:t>o the router using this module?</w:t>
       </w:r>
+      <w:r>
+        <w:t xml:space="preserve"> Answer: 4</w:t>
+      </w:r>
     </w:p>
     <w:p>
       <w:pPr>
@@ -809,7 +838,7 @@
     </w:p>
     <w:p>
       <w:pPr>
-        <w:pStyle w:val="Heading4"/>
+        <w:pStyle w:val="Overskrift4"/>
       </w:pPr>
       <w:r>
         <w:t>Question:</w:t>
@@ -832,6 +861,15 @@
       <w:r>
         <w:t>?</w:t>
       </w:r>
+      <w:r>
+        <w:t xml:space="preserve"> </w:t>
+      </w:r>
+      <w:r>
+        <w:t>Answer:</w:t>
+      </w:r>
+      <w:r>
+        <w:t xml:space="preserve"> PT-SWITCH-NM-1FGE</w:t>
+      </w:r>
     </w:p>
     <w:p>
       <w:pPr>
@@ -843,7 +881,7 @@
     </w:p>
     <w:p>
       <w:pPr>
-        <w:pStyle w:val="Heading3"/>
+        <w:pStyle w:val="Overskrift3"/>
       </w:pPr>
       <w:r>
         <w:t>Add the correct modules and power up devices.</w:t>
@@ -875,12 +913,7 @@
         <w:t>Modules are added by clicking</w:t>
       </w:r>
       <w:r>
-        <w:t xml:space="preserve"> the module and dragging it to the empty slot on the </w:t>
-      </w:r>
-      <w:bookmarkStart w:id="1" w:name="_GoBack"/>
-      <w:bookmarkEnd w:id="1"/>
-      <w:r>
-        <w:t>device.</w:t>
+        <w:t xml:space="preserve"> the module and dragging it to the empty slot on the device.</w:t>
       </w:r>
     </w:p>
     <w:p>
@@ -963,35 +996,22 @@
         <w:pStyle w:val="SubStepAlpha"/>
       </w:pPr>
       <w:r>
+        <w:lastRenderedPageBreak/>
         <w:t xml:space="preserve">Use the </w:t>
       </w:r>
       <w:r>
         <w:rPr>
           <w:b/>
         </w:rPr>
-        <w:t xml:space="preserve">show </w:t>
-      </w:r>
-      <w:proofErr w:type="spellStart"/>
+        <w:t>show ip interface brief</w:t>
+      </w:r>
+      <w:r>
+        <w:t xml:space="preserve"> command on </w:t>
+      </w:r>
       <w:r>
         <w:rPr>
           <w:b/>
         </w:rPr>
-        <w:t>ip</w:t>
-      </w:r>
-      <w:proofErr w:type="spellEnd"/>
-      <w:r>
-        <w:rPr>
-          <w:b/>
-        </w:rPr>
-        <w:t xml:space="preserve"> interface brief</w:t>
-      </w:r>
-      <w:r>
-        <w:t xml:space="preserve"> command on </w:t>
-      </w:r>
-      <w:r>
-        <w:rPr>
-          <w:b/>
-        </w:rPr>
         <w:t>Switch2</w:t>
       </w:r>
       <w:r>
@@ -1000,7 +1020,7 @@
     </w:p>
     <w:p>
       <w:pPr>
-        <w:pStyle w:val="Heading4"/>
+        <w:pStyle w:val="Overskrift4"/>
       </w:pPr>
       <w:r>
         <w:t>Question:</w:t>
@@ -1014,6 +1034,9 @@
       <w:r>
         <w:t>Into which slot was it inserted?</w:t>
       </w:r>
+      <w:r>
+        <w:t xml:space="preserve"> Slot 5</w:t>
+      </w:r>
     </w:p>
     <w:p>
       <w:pPr>
@@ -1025,10 +1048,9 @@
     </w:p>
     <w:p>
       <w:pPr>
-        <w:pStyle w:val="Heading2"/>
-      </w:pPr>
-      <w:r>
-        <w:lastRenderedPageBreak/>
+        <w:pStyle w:val="Overskrift2"/>
+      </w:pPr>
+      <w:r>
         <w:t>Connect Devices</w:t>
       </w:r>
     </w:p>
@@ -2366,11 +2388,9 @@
             <w:pPr>
               <w:pStyle w:val="TableText"/>
             </w:pPr>
-            <w:proofErr w:type="spellStart"/>
             <w:r>
               <w:t>AccessPoint</w:t>
             </w:r>
-            <w:proofErr w:type="spellEnd"/>
           </w:p>
         </w:tc>
         <w:tc>
@@ -2471,15 +2491,16 @@
     </w:tbl>
     <w:p>
       <w:pPr>
-        <w:pStyle w:val="Heading2"/>
-      </w:pPr>
-      <w:r>
+        <w:pStyle w:val="Overskrift2"/>
+      </w:pPr>
+      <w:r>
+        <w:lastRenderedPageBreak/>
         <w:t>Check Connectivity</w:t>
       </w:r>
     </w:p>
     <w:p>
       <w:pPr>
-        <w:pStyle w:val="Heading3"/>
+        <w:pStyle w:val="Overskrift3"/>
       </w:pPr>
       <w:r>
         <w:t>Check the interface status on East.</w:t>
@@ -2513,241 +2534,214 @@
         <w:rPr>
           <w:b/>
         </w:rPr>
-        <w:t xml:space="preserve">show </w:t>
-      </w:r>
-      <w:proofErr w:type="spellStart"/>
+        <w:t>show ip interface brief</w:t>
+      </w:r>
+    </w:p>
+    <w:p>
+      <w:pPr>
+        <w:pStyle w:val="BodyTextL50"/>
+      </w:pPr>
+      <w:r>
+        <w:t>Compare the output to the following:</w:t>
+      </w:r>
+    </w:p>
+    <w:p>
+      <w:pPr>
+        <w:pStyle w:val="CMDOutput"/>
+      </w:pPr>
+      <w:r>
+        <w:t xml:space="preserve">Interface              IP-Address      OK? Method Status                Protocol </w:t>
+      </w:r>
+    </w:p>
+    <w:p>
+      <w:pPr>
+        <w:pStyle w:val="CMDOutput"/>
+      </w:pPr>
+      <w:r>
+        <w:t xml:space="preserve">GigabitEthernet0/0     172.30.1.1      YES manual up                    up </w:t>
+      </w:r>
+    </w:p>
+    <w:p>
+      <w:pPr>
+        <w:pStyle w:val="CMDOutput"/>
+      </w:pPr>
+      <w:r>
+        <w:t xml:space="preserve">GigabitEthernet0/1     172.31.1.1      YES manual up                    up </w:t>
+      </w:r>
+    </w:p>
+    <w:p>
+      <w:pPr>
+        <w:pStyle w:val="CMDOutput"/>
+      </w:pPr>
+      <w:r>
+        <w:t xml:space="preserve">Serial0/0/0            10.10.10.1      YES manual up                    up </w:t>
+      </w:r>
+    </w:p>
+    <w:p>
+      <w:pPr>
+        <w:pStyle w:val="CMDOutput"/>
+      </w:pPr>
+      <w:r>
+        <w:t xml:space="preserve">Serial0/0/1            unassigned      YES unset  down                  down </w:t>
+      </w:r>
+    </w:p>
+    <w:p>
+      <w:pPr>
+        <w:pStyle w:val="CMDOutput"/>
+      </w:pPr>
+      <w:r>
+        <w:t xml:space="preserve">FastEthernet0/1/0      unassigned      YES unset  up                    up </w:t>
+      </w:r>
+    </w:p>
+    <w:p>
+      <w:pPr>
+        <w:pStyle w:val="CMDOutput"/>
+      </w:pPr>
+      <w:r>
+        <w:t xml:space="preserve">FastEthernet0/1/1      unassigned      YES unset  up                    up </w:t>
+      </w:r>
+    </w:p>
+    <w:p>
+      <w:pPr>
+        <w:pStyle w:val="CMDOutput"/>
+      </w:pPr>
+      <w:r>
+        <w:t xml:space="preserve">FastEthernet0/1/2      unassigned      YES unset  up                    up </w:t>
+      </w:r>
+    </w:p>
+    <w:p>
+      <w:pPr>
+        <w:pStyle w:val="CMDOutput"/>
+      </w:pPr>
+      <w:r>
+        <w:t xml:space="preserve">FastEthernet0/1/3      unassigned      YES unset  up                    down </w:t>
+      </w:r>
+    </w:p>
+    <w:p>
+      <w:pPr>
+        <w:pStyle w:val="CMDOutput"/>
+      </w:pPr>
+      <w:r>
+        <w:t>Vlan1                  172.29.1.1      YES manual up                    up</w:t>
+      </w:r>
+    </w:p>
+    <w:p>
+      <w:pPr>
+        <w:pStyle w:val="BodyTextL50"/>
+      </w:pPr>
+      <w:r>
+        <w:t>If all of the cabling is correct the outputs should match.</w:t>
+      </w:r>
+    </w:p>
+    <w:p>
+      <w:pPr>
+        <w:pStyle w:val="ConfigWindow"/>
+      </w:pPr>
+      <w:r>
+        <w:t>Close the configuration window</w:t>
+      </w:r>
+    </w:p>
+    <w:p>
+      <w:pPr>
+        <w:pStyle w:val="Overskrift3"/>
+      </w:pPr>
+      <w:r>
+        <w:t>Connect wireless devices, Laptop and TabletPC.</w:t>
+      </w:r>
+    </w:p>
+    <w:p>
+      <w:pPr>
+        <w:pStyle w:val="SubStepAlpha"/>
+      </w:pPr>
+      <w:r>
+        <w:t xml:space="preserve">Click the Laptop and select the </w:t>
+      </w:r>
       <w:r>
         <w:rPr>
           <w:b/>
         </w:rPr>
-        <w:t>ip</w:t>
-      </w:r>
-      <w:proofErr w:type="spellEnd"/>
+        <w:t>Config</w:t>
+      </w:r>
+      <w:r>
+        <w:t xml:space="preserve"> Tab. Select the </w:t>
+      </w:r>
       <w:r>
         <w:rPr>
           <w:b/>
         </w:rPr>
-        <w:t xml:space="preserve"> interface brief</w:t>
-      </w:r>
-    </w:p>
-    <w:p>
-      <w:pPr>
-        <w:pStyle w:val="BodyTextL50"/>
-      </w:pPr>
-      <w:r>
-        <w:t>Compare the output to the following:</w:t>
-      </w:r>
-    </w:p>
-    <w:p>
-      <w:pPr>
-        <w:pStyle w:val="CMDOutput"/>
-      </w:pPr>
-      <w:r>
-        <w:t xml:space="preserve">Interface              IP-Address      OK? Method Status                Protocol </w:t>
-      </w:r>
-    </w:p>
-    <w:p>
-      <w:pPr>
-        <w:pStyle w:val="CMDOutput"/>
-      </w:pPr>
-      <w:r>
-        <w:t xml:space="preserve">GigabitEthernet0/0     172.30.1.1      YES manual up                    </w:t>
-      </w:r>
-      <w:proofErr w:type="spellStart"/>
-      <w:r>
-        <w:t>up</w:t>
-      </w:r>
-      <w:proofErr w:type="spellEnd"/>
-      <w:r>
-        <w:t xml:space="preserve"> </w:t>
-      </w:r>
-    </w:p>
-    <w:p>
-      <w:pPr>
-        <w:pStyle w:val="CMDOutput"/>
-      </w:pPr>
-      <w:r>
-        <w:lastRenderedPageBreak/>
-        <w:t xml:space="preserve">GigabitEthernet0/1     172.31.1.1      YES manual up                    </w:t>
-      </w:r>
-      <w:proofErr w:type="spellStart"/>
-      <w:r>
-        <w:t>up</w:t>
-      </w:r>
-      <w:proofErr w:type="spellEnd"/>
-      <w:r>
-        <w:t xml:space="preserve"> </w:t>
-      </w:r>
-    </w:p>
-    <w:p>
-      <w:pPr>
-        <w:pStyle w:val="CMDOutput"/>
-      </w:pPr>
-      <w:r>
-        <w:t xml:space="preserve">Serial0/0/0            10.10.10.1      YES manual up                    </w:t>
-      </w:r>
-      <w:proofErr w:type="spellStart"/>
-      <w:r>
-        <w:t>up</w:t>
-      </w:r>
-      <w:proofErr w:type="spellEnd"/>
-      <w:r>
-        <w:t xml:space="preserve"> </w:t>
-      </w:r>
-    </w:p>
-    <w:p>
-      <w:pPr>
-        <w:pStyle w:val="CMDOutput"/>
-      </w:pPr>
-      <w:r>
-        <w:t xml:space="preserve">Serial0/0/1            unassigned      YES </w:t>
-      </w:r>
-      <w:proofErr w:type="gramStart"/>
-      <w:r>
-        <w:t>unset  down</w:t>
-      </w:r>
-      <w:proofErr w:type="gramEnd"/>
-      <w:r>
-        <w:t xml:space="preserve">                  </w:t>
-      </w:r>
-      <w:proofErr w:type="spellStart"/>
-      <w:r>
-        <w:t>down</w:t>
-      </w:r>
-      <w:proofErr w:type="spellEnd"/>
-      <w:r>
-        <w:t xml:space="preserve"> </w:t>
-      </w:r>
-    </w:p>
-    <w:p>
-      <w:pPr>
-        <w:pStyle w:val="CMDOutput"/>
-      </w:pPr>
-      <w:r>
-        <w:t xml:space="preserve">FastEthernet0/1/0      unassigned      YES </w:t>
-      </w:r>
-      <w:proofErr w:type="gramStart"/>
-      <w:r>
-        <w:t>unset  up</w:t>
-      </w:r>
-      <w:proofErr w:type="gramEnd"/>
-      <w:r>
-        <w:t xml:space="preserve">                    </w:t>
-      </w:r>
-      <w:proofErr w:type="spellStart"/>
-      <w:r>
-        <w:t>up</w:t>
-      </w:r>
-      <w:proofErr w:type="spellEnd"/>
-      <w:r>
-        <w:t xml:space="preserve"> </w:t>
-      </w:r>
-    </w:p>
-    <w:p>
-      <w:pPr>
-        <w:pStyle w:val="CMDOutput"/>
-      </w:pPr>
-      <w:r>
-        <w:t xml:space="preserve">FastEthernet0/1/1      unassigned      YES </w:t>
-      </w:r>
-      <w:proofErr w:type="gramStart"/>
-      <w:r>
-        <w:t>unset  up</w:t>
-      </w:r>
-      <w:proofErr w:type="gramEnd"/>
-      <w:r>
-        <w:t xml:space="preserve">                    </w:t>
-      </w:r>
-      <w:proofErr w:type="spellStart"/>
-      <w:r>
-        <w:t>up</w:t>
-      </w:r>
-      <w:proofErr w:type="spellEnd"/>
-      <w:r>
-        <w:t xml:space="preserve"> </w:t>
-      </w:r>
-    </w:p>
-    <w:p>
-      <w:pPr>
-        <w:pStyle w:val="CMDOutput"/>
-      </w:pPr>
-      <w:r>
-        <w:t xml:space="preserve">FastEthernet0/1/2      unassigned      YES </w:t>
-      </w:r>
-      <w:proofErr w:type="gramStart"/>
-      <w:r>
-        <w:t>unset  up</w:t>
-      </w:r>
-      <w:proofErr w:type="gramEnd"/>
-      <w:r>
-        <w:t xml:space="preserve">                    </w:t>
-      </w:r>
-      <w:proofErr w:type="spellStart"/>
-      <w:r>
-        <w:t>up</w:t>
-      </w:r>
-      <w:proofErr w:type="spellEnd"/>
-      <w:r>
-        <w:t xml:space="preserve"> </w:t>
-      </w:r>
-    </w:p>
-    <w:p>
-      <w:pPr>
-        <w:pStyle w:val="CMDOutput"/>
-      </w:pPr>
-      <w:r>
-        <w:t xml:space="preserve">FastEthernet0/1/3      unassigned      YES </w:t>
-      </w:r>
-      <w:proofErr w:type="gramStart"/>
-      <w:r>
-        <w:t>unset  up</w:t>
-      </w:r>
-      <w:proofErr w:type="gramEnd"/>
-      <w:r>
-        <w:t xml:space="preserve">                    down </w:t>
-      </w:r>
-    </w:p>
-    <w:p>
-      <w:pPr>
-        <w:pStyle w:val="CMDOutput"/>
-      </w:pPr>
-      <w:r>
-        <w:t xml:space="preserve">Vlan1                  172.29.1.1      YES manual up                    </w:t>
-      </w:r>
-      <w:proofErr w:type="spellStart"/>
-      <w:r>
-        <w:t>up</w:t>
-      </w:r>
-      <w:proofErr w:type="spellEnd"/>
-    </w:p>
-    <w:p>
-      <w:pPr>
-        <w:pStyle w:val="BodyTextL50"/>
-      </w:pPr>
-      <w:r>
-        <w:t>If all of the cabling is correct the outputs should match.</w:t>
-      </w:r>
-    </w:p>
-    <w:p>
-      <w:pPr>
-        <w:pStyle w:val="ConfigWindow"/>
-      </w:pPr>
-      <w:r>
-        <w:t>Close the configuration window</w:t>
-      </w:r>
-    </w:p>
-    <w:p>
-      <w:pPr>
-        <w:pStyle w:val="Heading3"/>
-      </w:pPr>
-      <w:r>
-        <w:t xml:space="preserve">Connect wireless devices, Laptop and </w:t>
-      </w:r>
-      <w:proofErr w:type="spellStart"/>
-      <w:r>
-        <w:t>TabletPC</w:t>
-      </w:r>
-      <w:proofErr w:type="spellEnd"/>
+        <w:t>Wireless0</w:t>
+      </w:r>
+      <w:r>
+        <w:t xml:space="preserve"> interface. Put a check in the box labeled </w:t>
+      </w:r>
+      <w:r>
+        <w:rPr>
+          <w:b/>
+        </w:rPr>
+        <w:t>On</w:t>
+      </w:r>
+      <w:r>
+        <w:t xml:space="preserve"> next to Port Status. Within a few seconds the wireless connection should appear. </w:t>
+      </w:r>
+    </w:p>
+    <w:p>
+      <w:pPr>
+        <w:pStyle w:val="SubStepAlpha"/>
+      </w:pPr>
+      <w:r>
+        <w:t xml:space="preserve">Click the </w:t>
+      </w:r>
+      <w:r>
+        <w:rPr>
+          <w:b/>
+        </w:rPr>
+        <w:t>Desktop</w:t>
+      </w:r>
+      <w:r>
+        <w:t xml:space="preserve"> tab of the </w:t>
+      </w:r>
+      <w:r>
+        <w:rPr>
+          <w:b/>
+        </w:rPr>
+        <w:t>Laptop</w:t>
+      </w:r>
+      <w:r>
+        <w:t xml:space="preserve">. Click on the </w:t>
+      </w:r>
+      <w:r>
+        <w:rPr>
+          <w:b/>
+        </w:rPr>
+        <w:t>Web Browser</w:t>
+      </w:r>
+      <w:r>
+        <w:t xml:space="preserve"> icon to launch the web browser. Enter </w:t>
+      </w:r>
+      <w:r>
+        <w:rPr>
+          <w:b/>
+        </w:rPr>
+        <w:t>www.cisco.pka</w:t>
+      </w:r>
+      <w:r>
+        <w:t xml:space="preserve"> in the URL box and click </w:t>
+      </w:r>
+      <w:r>
+        <w:rPr>
+          <w:b/>
+        </w:rPr>
+        <w:t>Go</w:t>
+      </w:r>
+      <w:r>
+        <w:t xml:space="preserve">. The page should display </w:t>
+      </w:r>
+      <w:r>
+        <w:rPr>
+          <w:b/>
+        </w:rPr>
+        <w:t>Cisco Packet Tracer</w:t>
+      </w:r>
       <w:r>
         <w:t>.</w:t>
       </w:r>
@@ -2757,7 +2751,7 @@
         <w:pStyle w:val="SubStepAlpha"/>
       </w:pPr>
       <w:r>
-        <w:t xml:space="preserve">Click the Laptop and select the </w:t>
+        <w:t xml:space="preserve">Click the TabletPC and select the </w:t>
       </w:r>
       <w:r>
         <w:rPr>
@@ -2777,16 +2771,14 @@
       <w:r>
         <w:t xml:space="preserve"> interface. Put a check in the box labeled </w:t>
       </w:r>
-      <w:proofErr w:type="gramStart"/>
       <w:r>
         <w:rPr>
           <w:b/>
         </w:rPr>
         <w:t>On</w:t>
       </w:r>
-      <w:proofErr w:type="gramEnd"/>
-      <w:r>
-        <w:t xml:space="preserve"> next to Port Status. Within a few seconds the wireless connection should appear. </w:t>
+      <w:r>
+        <w:t xml:space="preserve"> next to Port Status. Within a few seconds the wireless connection should appear.</w:t>
       </w:r>
     </w:p>
     <w:p>
@@ -2794,224 +2786,97 @@
         <w:pStyle w:val="SubStepAlpha"/>
       </w:pPr>
       <w:r>
+        <w:t>Repeat the steps in Step 2b to verify the page displays.</w:t>
+      </w:r>
+    </w:p>
+    <w:p>
+      <w:pPr>
+        <w:pStyle w:val="Overskrift3"/>
+      </w:pPr>
+      <w:r>
+        <w:t>Change the</w:t>
+      </w:r>
+      <w:r>
+        <w:t xml:space="preserve"> access method of the TabletPC.</w:t>
+      </w:r>
+    </w:p>
+    <w:p>
+      <w:pPr>
+        <w:pStyle w:val="SubStepAlpha"/>
+      </w:pPr>
+      <w:r>
+        <w:t xml:space="preserve">Click the TabletPC and select the </w:t>
+      </w:r>
+      <w:r>
+        <w:rPr>
+          <w:b/>
+        </w:rPr>
+        <w:t>Config</w:t>
+      </w:r>
+      <w:r>
+        <w:t xml:space="preserve"> Tab. Select the </w:t>
+      </w:r>
+      <w:r>
+        <w:rPr>
+          <w:b/>
+        </w:rPr>
+        <w:t>Wireless0</w:t>
+      </w:r>
+      <w:r>
+        <w:t xml:space="preserve"> interface. Uncheck the box labeled </w:t>
+      </w:r>
+      <w:r>
+        <w:rPr>
+          <w:b/>
+        </w:rPr>
+        <w:t>On</w:t>
+      </w:r>
+      <w:r>
+        <w:t xml:space="preserve"> next to Port Status. It should now be clear and the wireless connection will drop.</w:t>
+      </w:r>
+    </w:p>
+    <w:p>
+      <w:pPr>
+        <w:pStyle w:val="SubStepAlpha"/>
+      </w:pPr>
+      <w:r>
         <w:t xml:space="preserve">Click the </w:t>
       </w:r>
       <w:r>
         <w:rPr>
           <w:b/>
         </w:rPr>
-        <w:t>Desktop</w:t>
-      </w:r>
-      <w:r>
-        <w:t xml:space="preserve"> tab of the </w:t>
+        <w:t>3G/4G Cell1</w:t>
+      </w:r>
+      <w:r>
+        <w:t xml:space="preserve"> interface. Put a check in the box labeled </w:t>
       </w:r>
       <w:r>
         <w:rPr>
           <w:b/>
         </w:rPr>
-        <w:t>Laptop</w:t>
-      </w:r>
-      <w:r>
-        <w:t xml:space="preserve">. Click on the </w:t>
-      </w:r>
+        <w:t>On</w:t>
+      </w:r>
+      <w:r>
+        <w:t xml:space="preserve"> next to Port Status. Within a few seconds the cellular connection should appear.</w:t>
+      </w:r>
+    </w:p>
+    <w:p>
+      <w:pPr>
+        <w:pStyle w:val="SubStepAlpha"/>
+      </w:pPr>
+      <w:r>
+        <w:t>Repeat the process of verifying web access.</w:t>
+      </w:r>
+    </w:p>
+    <w:p>
+      <w:pPr>
+        <w:pStyle w:val="BodyTextL25"/>
+      </w:pPr>
       <w:r>
         <w:rPr>
           <w:b/>
         </w:rPr>
-        <w:t>Web Browser</w:t>
-      </w:r>
-      <w:r>
-        <w:t xml:space="preserve"> icon to launch the web browser. Enter </w:t>
-      </w:r>
-      <w:r>
-        <w:rPr>
-          <w:b/>
-        </w:rPr>
-        <w:t>www.cisco.pka</w:t>
-      </w:r>
-      <w:r>
-        <w:t xml:space="preserve"> in the URL box and click </w:t>
-      </w:r>
-      <w:r>
-        <w:rPr>
-          <w:b/>
-        </w:rPr>
-        <w:t>Go</w:t>
-      </w:r>
-      <w:r>
-        <w:t xml:space="preserve">. The page should display </w:t>
-      </w:r>
-      <w:r>
-        <w:rPr>
-          <w:b/>
-        </w:rPr>
-        <w:t>Cisco Packet Tracer</w:t>
-      </w:r>
-      <w:r>
-        <w:t>.</w:t>
-      </w:r>
-    </w:p>
-    <w:p>
-      <w:pPr>
-        <w:pStyle w:val="SubStepAlpha"/>
-      </w:pPr>
-      <w:r>
-        <w:t xml:space="preserve">Click the </w:t>
-      </w:r>
-      <w:proofErr w:type="spellStart"/>
-      <w:r>
-        <w:t>TabletPC</w:t>
-      </w:r>
-      <w:proofErr w:type="spellEnd"/>
-      <w:r>
-        <w:t xml:space="preserve"> and select the </w:t>
-      </w:r>
-      <w:r>
-        <w:rPr>
-          <w:b/>
-        </w:rPr>
-        <w:t>Config</w:t>
-      </w:r>
-      <w:r>
-        <w:t xml:space="preserve"> Tab. Select the </w:t>
-      </w:r>
-      <w:r>
-        <w:rPr>
-          <w:b/>
-        </w:rPr>
-        <w:t>Wireless0</w:t>
-      </w:r>
-      <w:r>
-        <w:t xml:space="preserve"> interface. Put a check in the box labeled </w:t>
-      </w:r>
-      <w:proofErr w:type="gramStart"/>
-      <w:r>
-        <w:rPr>
-          <w:b/>
-        </w:rPr>
-        <w:t>On</w:t>
-      </w:r>
-      <w:proofErr w:type="gramEnd"/>
-      <w:r>
-        <w:t xml:space="preserve"> next to Port Status. Within a few seconds the wireless connection should appear.</w:t>
-      </w:r>
-    </w:p>
-    <w:p>
-      <w:pPr>
-        <w:pStyle w:val="SubStepAlpha"/>
-      </w:pPr>
-      <w:r>
-        <w:t>Repeat the steps in Step 2b to verify the page displays.</w:t>
-      </w:r>
-    </w:p>
-    <w:p>
-      <w:pPr>
-        <w:pStyle w:val="Heading3"/>
-      </w:pPr>
-      <w:r>
-        <w:t>Change the</w:t>
-      </w:r>
-      <w:r>
-        <w:t xml:space="preserve"> access method of the </w:t>
-      </w:r>
-      <w:proofErr w:type="spellStart"/>
-      <w:r>
-        <w:t>TabletPC</w:t>
-      </w:r>
-      <w:proofErr w:type="spellEnd"/>
-      <w:r>
-        <w:t>.</w:t>
-      </w:r>
-    </w:p>
-    <w:p>
-      <w:pPr>
-        <w:pStyle w:val="SubStepAlpha"/>
-      </w:pPr>
-      <w:r>
-        <w:t xml:space="preserve">Click the </w:t>
-      </w:r>
-      <w:proofErr w:type="spellStart"/>
-      <w:r>
-        <w:t>TabletPC</w:t>
-      </w:r>
-      <w:proofErr w:type="spellEnd"/>
-      <w:r>
-        <w:t xml:space="preserve"> and select the </w:t>
-      </w:r>
-      <w:r>
-        <w:rPr>
-          <w:b/>
-        </w:rPr>
-        <w:t>Config</w:t>
-      </w:r>
-      <w:r>
-        <w:t xml:space="preserve"> Tab. Select the </w:t>
-      </w:r>
-      <w:r>
-        <w:rPr>
-          <w:b/>
-        </w:rPr>
-        <w:t>Wireless0</w:t>
-      </w:r>
-      <w:r>
-        <w:t xml:space="preserve"> interface. Uncheck the box labeled </w:t>
-      </w:r>
-      <w:proofErr w:type="gramStart"/>
-      <w:r>
-        <w:rPr>
-          <w:b/>
-        </w:rPr>
-        <w:t>On</w:t>
-      </w:r>
-      <w:proofErr w:type="gramEnd"/>
-      <w:r>
-        <w:t xml:space="preserve"> next to Port Status. It should now be clear and the wireless connection will drop.</w:t>
-      </w:r>
-    </w:p>
-    <w:p>
-      <w:pPr>
-        <w:pStyle w:val="SubStepAlpha"/>
-      </w:pPr>
-      <w:r>
-        <w:t xml:space="preserve">Click the </w:t>
-      </w:r>
-      <w:r>
-        <w:rPr>
-          <w:b/>
-        </w:rPr>
-        <w:t>3G/4G Cell1</w:t>
-      </w:r>
-      <w:r>
-        <w:t xml:space="preserve"> interface. Put a check in the box labeled </w:t>
-      </w:r>
-      <w:proofErr w:type="gramStart"/>
-      <w:r>
-        <w:rPr>
-          <w:b/>
-        </w:rPr>
-        <w:t>On</w:t>
-      </w:r>
-      <w:proofErr w:type="gramEnd"/>
-      <w:r>
-        <w:t xml:space="preserve"> next to Port Status. Within a few seconds the cellular connection should appear.</w:t>
-      </w:r>
-    </w:p>
-    <w:p>
-      <w:pPr>
-        <w:pStyle w:val="SubStepAlpha"/>
-      </w:pPr>
-      <w:r>
-        <w:t>Repeat the process of verifying web access.</w:t>
-      </w:r>
-    </w:p>
-    <w:p>
-      <w:pPr>
-        <w:pStyle w:val="BodyTextL25"/>
-      </w:pPr>
-      <w:r>
-        <w:rPr>
-          <w:b/>
-        </w:rPr>
         <w:t>Note</w:t>
       </w:r>
       <w:r>
@@ -3023,7 +2888,7 @@
     </w:p>
     <w:p>
       <w:pPr>
-        <w:pStyle w:val="Heading3"/>
+        <w:pStyle w:val="Overskrift3"/>
       </w:pPr>
       <w:r>
         <w:t>C</w:t>
@@ -3071,7 +2936,7 @@
 </file>
 
 <file path=word/endnotes.xml><?xml version="1.0" encoding="utf-8"?>
-<w:endnotes xmlns:wpc="http://schemas.microsoft.com/office/word/2010/wordprocessingCanvas" xmlns:cx="http://schemas.microsoft.com/office/drawing/2014/chartex" xmlns:cx1="http://schemas.microsoft.com/office/drawing/2015/9/8/chartex" xmlns:cx2="http://schemas.microsoft.com/office/drawing/2015/10/21/chartex" xmlns:cx3="http://schemas.microsoft.com/office/drawing/2016/5/9/chartex" xmlns:cx4="http://schemas.microsoft.com/office/drawing/2016/5/10/chartex" xmlns:cx5="http://schemas.microsoft.com/office/drawing/2016/5/11/chartex" xmlns:cx6="http://schemas.microsoft.com/office/drawing/2016/5/12/chartex" xmlns:cx7="http://schemas.microsoft.com/office/drawing/2016/5/13/chartex" xmlns:cx8="http://schemas.microsoft.com/office/drawing/2016/5/14/chartex" xmlns:mc="http://schemas.openxmlformats.org/markup-compatibility/2006" xmlns:aink="http://schemas.microsoft.com/office/drawing/2016/ink" xmlns:am3d="http://schemas.microsoft.com/office/drawing/2017/model3d" xmlns:o="urn:schemas-microsoft-com:office:office" xmlns:r="http://schemas.openxmlformats.org/officeDocument/2006/relationships" xmlns:m="http://schemas.openxmlformats.org/officeDocument/2006/math" xmlns:v="urn:schemas-microsoft-com:vml" xmlns:wp14="http://schemas.microsoft.com/office/word/2010/wordprocessingDrawing" xmlns:wp="http://schemas.openxmlformats.org/drawingml/2006/wordprocessingDrawing" xmlns:w10="urn:schemas-microsoft-com:office:word" xmlns:w="http://schemas.openxmlformats.org/wordprocessingml/2006/main" xmlns:w14="http://schemas.microsoft.com/office/word/2010/wordml" xmlns:w15="http://schemas.microsoft.com/office/word/2012/wordml" xmlns:w16cid="http://schemas.microsoft.com/office/word/2016/wordml/cid" xmlns:w16se="http://schemas.microsoft.com/office/word/2015/wordml/symex" xmlns:wpg="http://schemas.microsoft.com/office/word/2010/wordprocessingGroup" xmlns:wpi="http://schemas.microsoft.com/office/word/2010/wordprocessingInk" xmlns:wne="http://schemas.microsoft.com/office/word/2006/wordml" xmlns:wps="http://schemas.microsoft.com/office/word/2010/wordprocessingShape" mc:Ignorable="w14 w15 w16se w16cid wp14">
+<w:endnotes xmlns:wpc="http://schemas.microsoft.com/office/word/2010/wordprocessingCanvas" xmlns:cx="http://schemas.microsoft.com/office/drawing/2014/chartex" xmlns:cx1="http://schemas.microsoft.com/office/drawing/2015/9/8/chartex" xmlns:cx2="http://schemas.microsoft.com/office/drawing/2015/10/21/chartex" xmlns:cx3="http://schemas.microsoft.com/office/drawing/2016/5/9/chartex" xmlns:cx4="http://schemas.microsoft.com/office/drawing/2016/5/10/chartex" xmlns:cx5="http://schemas.microsoft.com/office/drawing/2016/5/11/chartex" xmlns:cx6="http://schemas.microsoft.com/office/drawing/2016/5/12/chartex" xmlns:cx7="http://schemas.microsoft.com/office/drawing/2016/5/13/chartex" xmlns:cx8="http://schemas.microsoft.com/office/drawing/2016/5/14/chartex" xmlns:mc="http://schemas.openxmlformats.org/markup-compatibility/2006" xmlns:aink="http://schemas.microsoft.com/office/drawing/2016/ink" xmlns:am3d="http://schemas.microsoft.com/office/drawing/2017/model3d" xmlns:o="urn:schemas-microsoft-com:office:office" xmlns:r="http://schemas.openxmlformats.org/officeDocument/2006/relationships" xmlns:m="http://schemas.openxmlformats.org/officeDocument/2006/math" xmlns:v="urn:schemas-microsoft-com:vml" xmlns:wp14="http://schemas.microsoft.com/office/word/2010/wordprocessingDrawing" xmlns:wp="http://schemas.openxmlformats.org/drawingml/2006/wordprocessingDrawing" xmlns:w10="urn:schemas-microsoft-com:office:word" xmlns:w="http://schemas.openxmlformats.org/wordprocessingml/2006/main" xmlns:w14="http://schemas.microsoft.com/office/word/2010/wordml" xmlns:w15="http://schemas.microsoft.com/office/word/2012/wordml" xmlns:w16cex="http://schemas.microsoft.com/office/word/2018/wordml/cex" xmlns:w16cid="http://schemas.microsoft.com/office/word/2016/wordml/cid" xmlns:w16="http://schemas.microsoft.com/office/word/2018/wordml" xmlns:w16sdtdh="http://schemas.microsoft.com/office/word/2020/wordml/sdtdatahash" xmlns:w16se="http://schemas.microsoft.com/office/word/2015/wordml/symex" xmlns:wpg="http://schemas.microsoft.com/office/word/2010/wordprocessingGroup" xmlns:wpi="http://schemas.microsoft.com/office/word/2010/wordprocessingInk" xmlns:wne="http://schemas.microsoft.com/office/word/2006/wordml" xmlns:wps="http://schemas.microsoft.com/office/word/2010/wordprocessingShape" mc:Ignorable="w14 w15 w16se w16cid w16 w16cex w16sdtdh wp14">
   <w:endnote w:type="separator" w:id="-1">
     <w:p>
       <w:pPr>
@@ -3098,10 +2963,10 @@
 </file>
 
 <file path=word/footer1.xml><?xml version="1.0" encoding="utf-8"?>
-<w:ftr xmlns:wpc="http://schemas.microsoft.com/office/word/2010/wordprocessingCanvas" xmlns:cx="http://schemas.microsoft.com/office/drawing/2014/chartex" xmlns:cx1="http://schemas.microsoft.com/office/drawing/2015/9/8/chartex" xmlns:cx2="http://schemas.microsoft.com/office/drawing/2015/10/21/chartex" xmlns:cx3="http://schemas.microsoft.com/office/drawing/2016/5/9/chartex" xmlns:cx4="http://schemas.microsoft.com/office/drawing/2016/5/10/chartex" xmlns:cx5="http://schemas.microsoft.com/office/drawing/2016/5/11/chartex" xmlns:cx6="http://schemas.microsoft.com/office/drawing/2016/5/12/chartex" xmlns:cx7="http://schemas.microsoft.com/office/drawing/2016/5/13/chartex" xmlns:cx8="http://schemas.microsoft.com/office/drawing/2016/5/14/chartex" xmlns:mc="http://schemas.openxmlformats.org/markup-compatibility/2006" xmlns:aink="http://schemas.microsoft.com/office/drawing/2016/ink" xmlns:am3d="http://schemas.microsoft.com/office/drawing/2017/model3d" xmlns:o="urn:schemas-microsoft-com:office:office" xmlns:r="http://schemas.openxmlformats.org/officeDocument/2006/relationships" xmlns:m="http://schemas.openxmlformats.org/officeDocument/2006/math" xmlns:v="urn:schemas-microsoft-com:vml" xmlns:wp14="http://schemas.microsoft.com/office/word/2010/wordprocessingDrawing" xmlns:wp="http://schemas.openxmlformats.org/drawingml/2006/wordprocessingDrawing" xmlns:w10="urn:schemas-microsoft-com:office:word" xmlns:w="http://schemas.openxmlformats.org/wordprocessingml/2006/main" xmlns:w14="http://schemas.microsoft.com/office/word/2010/wordml" xmlns:w15="http://schemas.microsoft.com/office/word/2012/wordml" xmlns:w16cid="http://schemas.microsoft.com/office/word/2016/wordml/cid" xmlns:w16se="http://schemas.microsoft.com/office/word/2015/wordml/symex" xmlns:wpg="http://schemas.microsoft.com/office/word/2010/wordprocessingGroup" xmlns:wpi="http://schemas.microsoft.com/office/word/2010/wordprocessingInk" xmlns:wne="http://schemas.microsoft.com/office/word/2006/wordml" xmlns:wps="http://schemas.microsoft.com/office/word/2010/wordprocessingShape" mc:Ignorable="w14 w15 w16se w16cid wp14">
+<w:ftr xmlns:wpc="http://schemas.microsoft.com/office/word/2010/wordprocessingCanvas" xmlns:cx="http://schemas.microsoft.com/office/drawing/2014/chartex" xmlns:cx1="http://schemas.microsoft.com/office/drawing/2015/9/8/chartex" xmlns:cx2="http://schemas.microsoft.com/office/drawing/2015/10/21/chartex" xmlns:cx3="http://schemas.microsoft.com/office/drawing/2016/5/9/chartex" xmlns:cx4="http://schemas.microsoft.com/office/drawing/2016/5/10/chartex" xmlns:cx5="http://schemas.microsoft.com/office/drawing/2016/5/11/chartex" xmlns:cx6="http://schemas.microsoft.com/office/drawing/2016/5/12/chartex" xmlns:cx7="http://schemas.microsoft.com/office/drawing/2016/5/13/chartex" xmlns:cx8="http://schemas.microsoft.com/office/drawing/2016/5/14/chartex" xmlns:mc="http://schemas.openxmlformats.org/markup-compatibility/2006" xmlns:aink="http://schemas.microsoft.com/office/drawing/2016/ink" xmlns:am3d="http://schemas.microsoft.com/office/drawing/2017/model3d" xmlns:o="urn:schemas-microsoft-com:office:office" xmlns:r="http://schemas.openxmlformats.org/officeDocument/2006/relationships" xmlns:m="http://schemas.openxmlformats.org/officeDocument/2006/math" xmlns:v="urn:schemas-microsoft-com:vml" xmlns:wp14="http://schemas.microsoft.com/office/word/2010/wordprocessingDrawing" xmlns:wp="http://schemas.openxmlformats.org/drawingml/2006/wordprocessingDrawing" xmlns:w10="urn:schemas-microsoft-com:office:word" xmlns:w="http://schemas.openxmlformats.org/wordprocessingml/2006/main" xmlns:w14="http://schemas.microsoft.com/office/word/2010/wordml" xmlns:w15="http://schemas.microsoft.com/office/word/2012/wordml" xmlns:w16cex="http://schemas.microsoft.com/office/word/2018/wordml/cex" xmlns:w16cid="http://schemas.microsoft.com/office/word/2016/wordml/cid" xmlns:w16="http://schemas.microsoft.com/office/word/2018/wordml" xmlns:w16sdtdh="http://schemas.microsoft.com/office/word/2020/wordml/sdtdatahash" xmlns:w16se="http://schemas.microsoft.com/office/word/2015/wordml/symex" xmlns:wpg="http://schemas.microsoft.com/office/word/2010/wordprocessingGroup" xmlns:wpi="http://schemas.microsoft.com/office/word/2010/wordprocessingInk" xmlns:wne="http://schemas.microsoft.com/office/word/2006/wordml" xmlns:wps="http://schemas.microsoft.com/office/word/2010/wordprocessingShape" mc:Ignorable="w14 w15 w16se w16cid w16 w16cex w16sdtdh wp14">
   <w:p>
     <w:pPr>
-      <w:pStyle w:val="Footer"/>
+      <w:pStyle w:val="Bunntekst"/>
       <w:rPr>
         <w:szCs w:val="16"/>
       </w:rPr>
@@ -3258,10 +3123,10 @@
 </file>
 
 <file path=word/footer2.xml><?xml version="1.0" encoding="utf-8"?>
-<w:ftr xmlns:wpc="http://schemas.microsoft.com/office/word/2010/wordprocessingCanvas" xmlns:cx="http://schemas.microsoft.com/office/drawing/2014/chartex" xmlns:cx1="http://schemas.microsoft.com/office/drawing/2015/9/8/chartex" xmlns:cx2="http://schemas.microsoft.com/office/drawing/2015/10/21/chartex" xmlns:cx3="http://schemas.microsoft.com/office/drawing/2016/5/9/chartex" xmlns:cx4="http://schemas.microsoft.com/office/drawing/2016/5/10/chartex" xmlns:cx5="http://schemas.microsoft.com/office/drawing/2016/5/11/chartex" xmlns:cx6="http://schemas.microsoft.com/office/drawing/2016/5/12/chartex" xmlns:cx7="http://schemas.microsoft.com/office/drawing/2016/5/13/chartex" xmlns:cx8="http://schemas.microsoft.com/office/drawing/2016/5/14/chartex" xmlns:mc="http://schemas.openxmlformats.org/markup-compatibility/2006" xmlns:aink="http://schemas.microsoft.com/office/drawing/2016/ink" xmlns:am3d="http://schemas.microsoft.com/office/drawing/2017/model3d" xmlns:o="urn:schemas-microsoft-com:office:office" xmlns:r="http://schemas.openxmlformats.org/officeDocument/2006/relationships" xmlns:m="http://schemas.openxmlformats.org/officeDocument/2006/math" xmlns:v="urn:schemas-microsoft-com:vml" xmlns:wp14="http://schemas.microsoft.com/office/word/2010/wordprocessingDrawing" xmlns:wp="http://schemas.openxmlformats.org/drawingml/2006/wordprocessingDrawing" xmlns:w10="urn:schemas-microsoft-com:office:word" xmlns:w="http://schemas.openxmlformats.org/wordprocessingml/2006/main" xmlns:w14="http://schemas.microsoft.com/office/word/2010/wordml" xmlns:w15="http://schemas.microsoft.com/office/word/2012/wordml" xmlns:w16cid="http://schemas.microsoft.com/office/word/2016/wordml/cid" xmlns:w16se="http://schemas.microsoft.com/office/word/2015/wordml/symex" xmlns:wpg="http://schemas.microsoft.com/office/word/2010/wordprocessingGroup" xmlns:wpi="http://schemas.microsoft.com/office/word/2010/wordprocessingInk" xmlns:wne="http://schemas.microsoft.com/office/word/2006/wordml" xmlns:wps="http://schemas.microsoft.com/office/word/2010/wordprocessingShape" mc:Ignorable="w14 w15 w16se w16cid wp14">
+<w:ftr xmlns:wpc="http://schemas.microsoft.com/office/word/2010/wordprocessingCanvas" xmlns:cx="http://schemas.microsoft.com/office/drawing/2014/chartex" xmlns:cx1="http://schemas.microsoft.com/office/drawing/2015/9/8/chartex" xmlns:cx2="http://schemas.microsoft.com/office/drawing/2015/10/21/chartex" xmlns:cx3="http://schemas.microsoft.com/office/drawing/2016/5/9/chartex" xmlns:cx4="http://schemas.microsoft.com/office/drawing/2016/5/10/chartex" xmlns:cx5="http://schemas.microsoft.com/office/drawing/2016/5/11/chartex" xmlns:cx6="http://schemas.microsoft.com/office/drawing/2016/5/12/chartex" xmlns:cx7="http://schemas.microsoft.com/office/drawing/2016/5/13/chartex" xmlns:cx8="http://schemas.microsoft.com/office/drawing/2016/5/14/chartex" xmlns:mc="http://schemas.openxmlformats.org/markup-compatibility/2006" xmlns:aink="http://schemas.microsoft.com/office/drawing/2016/ink" xmlns:am3d="http://schemas.microsoft.com/office/drawing/2017/model3d" xmlns:o="urn:schemas-microsoft-com:office:office" xmlns:r="http://schemas.openxmlformats.org/officeDocument/2006/relationships" xmlns:m="http://schemas.openxmlformats.org/officeDocument/2006/math" xmlns:v="urn:schemas-microsoft-com:vml" xmlns:wp14="http://schemas.microsoft.com/office/word/2010/wordprocessingDrawing" xmlns:wp="http://schemas.openxmlformats.org/drawingml/2006/wordprocessingDrawing" xmlns:w10="urn:schemas-microsoft-com:office:word" xmlns:w="http://schemas.openxmlformats.org/wordprocessingml/2006/main" xmlns:w14="http://schemas.microsoft.com/office/word/2010/wordml" xmlns:w15="http://schemas.microsoft.com/office/word/2012/wordml" xmlns:w16cex="http://schemas.microsoft.com/office/word/2018/wordml/cex" xmlns:w16cid="http://schemas.microsoft.com/office/word/2016/wordml/cid" xmlns:w16="http://schemas.microsoft.com/office/word/2018/wordml" xmlns:w16sdtdh="http://schemas.microsoft.com/office/word/2020/wordml/sdtdatahash" xmlns:w16se="http://schemas.microsoft.com/office/word/2015/wordml/symex" xmlns:wpg="http://schemas.microsoft.com/office/word/2010/wordprocessingGroup" xmlns:wpi="http://schemas.microsoft.com/office/word/2010/wordprocessingInk" xmlns:wne="http://schemas.microsoft.com/office/word/2006/wordml" xmlns:wps="http://schemas.microsoft.com/office/word/2010/wordprocessingShape" mc:Ignorable="w14 w15 w16se w16cid w16 w16cex w16sdtdh wp14">
   <w:p>
     <w:pPr>
-      <w:pStyle w:val="Footer"/>
+      <w:pStyle w:val="Bunntekst"/>
       <w:rPr>
         <w:szCs w:val="16"/>
       </w:rPr>
@@ -3421,7 +3286,7 @@
 </file>
 
 <file path=word/footnotes.xml><?xml version="1.0" encoding="utf-8"?>
-<w:footnotes xmlns:wpc="http://schemas.microsoft.com/office/word/2010/wordprocessingCanvas" xmlns:cx="http://schemas.microsoft.com/office/drawing/2014/chartex" xmlns:cx1="http://schemas.microsoft.com/office/drawing/2015/9/8/chartex" xmlns:cx2="http://schemas.microsoft.com/office/drawing/2015/10/21/chartex" xmlns:cx3="http://schemas.microsoft.com/office/drawing/2016/5/9/chartex" xmlns:cx4="http://schemas.microsoft.com/office/drawing/2016/5/10/chartex" xmlns:cx5="http://schemas.microsoft.com/office/drawing/2016/5/11/chartex" xmlns:cx6="http://schemas.microsoft.com/office/drawing/2016/5/12/chartex" xmlns:cx7="http://schemas.microsoft.com/office/drawing/2016/5/13/chartex" xmlns:cx8="http://schemas.microsoft.com/office/drawing/2016/5/14/chartex" xmlns:mc="http://schemas.openxmlformats.org/markup-compatibility/2006" xmlns:aink="http://schemas.microsoft.com/office/drawing/2016/ink" xmlns:am3d="http://schemas.microsoft.com/office/drawing/2017/model3d" xmlns:o="urn:schemas-microsoft-com:office:office" xmlns:r="http://schemas.openxmlformats.org/officeDocument/2006/relationships" xmlns:m="http://schemas.openxmlformats.org/officeDocument/2006/math" xmlns:v="urn:schemas-microsoft-com:vml" xmlns:wp14="http://schemas.microsoft.com/office/word/2010/wordprocessingDrawing" xmlns:wp="http://schemas.openxmlformats.org/drawingml/2006/wordprocessingDrawing" xmlns:w10="urn:schemas-microsoft-com:office:word" xmlns:w="http://schemas.openxmlformats.org/wordprocessingml/2006/main" xmlns:w14="http://schemas.microsoft.com/office/word/2010/wordml" xmlns:w15="http://schemas.microsoft.com/office/word/2012/wordml" xmlns:w16cid="http://schemas.microsoft.com/office/word/2016/wordml/cid" xmlns:w16se="http://schemas.microsoft.com/office/word/2015/wordml/symex" xmlns:wpg="http://schemas.microsoft.com/office/word/2010/wordprocessingGroup" xmlns:wpi="http://schemas.microsoft.com/office/word/2010/wordprocessingInk" xmlns:wne="http://schemas.microsoft.com/office/word/2006/wordml" xmlns:wps="http://schemas.microsoft.com/office/word/2010/wordprocessingShape" mc:Ignorable="w14 w15 w16se w16cid wp14">
+<w:footnotes xmlns:wpc="http://schemas.microsoft.com/office/word/2010/wordprocessingCanvas" xmlns:cx="http://schemas.microsoft.com/office/drawing/2014/chartex" xmlns:cx1="http://schemas.microsoft.com/office/drawing/2015/9/8/chartex" xmlns:cx2="http://schemas.microsoft.com/office/drawing/2015/10/21/chartex" xmlns:cx3="http://schemas.microsoft.com/office/drawing/2016/5/9/chartex" xmlns:cx4="http://schemas.microsoft.com/office/drawing/2016/5/10/chartex" xmlns:cx5="http://schemas.microsoft.com/office/drawing/2016/5/11/chartex" xmlns:cx6="http://schemas.microsoft.com/office/drawing/2016/5/12/chartex" xmlns:cx7="http://schemas.microsoft.com/office/drawing/2016/5/13/chartex" xmlns:cx8="http://schemas.microsoft.com/office/drawing/2016/5/14/chartex" xmlns:mc="http://schemas.openxmlformats.org/markup-compatibility/2006" xmlns:aink="http://schemas.microsoft.com/office/drawing/2016/ink" xmlns:am3d="http://schemas.microsoft.com/office/drawing/2017/model3d" xmlns:o="urn:schemas-microsoft-com:office:office" xmlns:r="http://schemas.openxmlformats.org/officeDocument/2006/relationships" xmlns:m="http://schemas.openxmlformats.org/officeDocument/2006/math" xmlns:v="urn:schemas-microsoft-com:vml" xmlns:wp14="http://schemas.microsoft.com/office/word/2010/wordprocessingDrawing" xmlns:wp="http://schemas.openxmlformats.org/drawingml/2006/wordprocessingDrawing" xmlns:w10="urn:schemas-microsoft-com:office:word" xmlns:w="http://schemas.openxmlformats.org/wordprocessingml/2006/main" xmlns:w14="http://schemas.microsoft.com/office/word/2010/wordml" xmlns:w15="http://schemas.microsoft.com/office/word/2012/wordml" xmlns:w16cex="http://schemas.microsoft.com/office/word/2018/wordml/cex" xmlns:w16cid="http://schemas.microsoft.com/office/word/2016/wordml/cid" xmlns:w16="http://schemas.microsoft.com/office/word/2018/wordml" xmlns:w16sdtdh="http://schemas.microsoft.com/office/word/2020/wordml/sdtdatahash" xmlns:w16se="http://schemas.microsoft.com/office/word/2015/wordml/symex" xmlns:wpg="http://schemas.microsoft.com/office/word/2010/wordprocessingGroup" xmlns:wpi="http://schemas.microsoft.com/office/word/2010/wordprocessingInk" xmlns:wne="http://schemas.microsoft.com/office/word/2006/wordml" xmlns:wps="http://schemas.microsoft.com/office/word/2010/wordprocessingShape" mc:Ignorable="w14 w15 w16se w16cid w16 w16cex w16sdtdh wp14">
   <w:footnote w:type="separator" w:id="-1">
     <w:p>
       <w:pPr>
@@ -3448,7 +3313,7 @@
 </file>
 
 <file path=word/header1.xml><?xml version="1.0" encoding="utf-8"?>
-<w:hdr xmlns:wpc="http://schemas.microsoft.com/office/word/2010/wordprocessingCanvas" xmlns:cx="http://schemas.microsoft.com/office/drawing/2014/chartex" xmlns:cx1="http://schemas.microsoft.com/office/drawing/2015/9/8/chartex" xmlns:cx2="http://schemas.microsoft.com/office/drawing/2015/10/21/chartex" xmlns:cx3="http://schemas.microsoft.com/office/drawing/2016/5/9/chartex" xmlns:cx4="http://schemas.microsoft.com/office/drawing/2016/5/10/chartex" xmlns:cx5="http://schemas.microsoft.com/office/drawing/2016/5/11/chartex" xmlns:cx6="http://schemas.microsoft.com/office/drawing/2016/5/12/chartex" xmlns:cx7="http://schemas.microsoft.com/office/drawing/2016/5/13/chartex" xmlns:cx8="http://schemas.microsoft.com/office/drawing/2016/5/14/chartex" xmlns:mc="http://schemas.openxmlformats.org/markup-compatibility/2006" xmlns:aink="http://schemas.microsoft.com/office/drawing/2016/ink" xmlns:am3d="http://schemas.microsoft.com/office/drawing/2017/model3d" xmlns:o="urn:schemas-microsoft-com:office:office" xmlns:r="http://schemas.openxmlformats.org/officeDocument/2006/relationships" xmlns:m="http://schemas.openxmlformats.org/officeDocument/2006/math" xmlns:v="urn:schemas-microsoft-com:vml" xmlns:wp14="http://schemas.microsoft.com/office/word/2010/wordprocessingDrawing" xmlns:wp="http://schemas.openxmlformats.org/drawingml/2006/wordprocessingDrawing" xmlns:w10="urn:schemas-microsoft-com:office:word" xmlns:w="http://schemas.openxmlformats.org/wordprocessingml/2006/main" xmlns:w14="http://schemas.microsoft.com/office/word/2010/wordml" xmlns:w15="http://schemas.microsoft.com/office/word/2012/wordml" xmlns:w16cid="http://schemas.microsoft.com/office/word/2016/wordml/cid" xmlns:w16se="http://schemas.microsoft.com/office/word/2015/wordml/symex" xmlns:wpg="http://schemas.microsoft.com/office/word/2010/wordprocessingGroup" xmlns:wpi="http://schemas.microsoft.com/office/word/2010/wordprocessingInk" xmlns:wne="http://schemas.microsoft.com/office/word/2006/wordml" xmlns:wps="http://schemas.microsoft.com/office/word/2010/wordprocessingShape" mc:Ignorable="w14 w15 w16se w16cid wp14">
+<w:hdr xmlns:wpc="http://schemas.microsoft.com/office/word/2010/wordprocessingCanvas" xmlns:cx="http://schemas.microsoft.com/office/drawing/2014/chartex" xmlns:cx1="http://schemas.microsoft.com/office/drawing/2015/9/8/chartex" xmlns:cx2="http://schemas.microsoft.com/office/drawing/2015/10/21/chartex" xmlns:cx3="http://schemas.microsoft.com/office/drawing/2016/5/9/chartex" xmlns:cx4="http://schemas.microsoft.com/office/drawing/2016/5/10/chartex" xmlns:cx5="http://schemas.microsoft.com/office/drawing/2016/5/11/chartex" xmlns:cx6="http://schemas.microsoft.com/office/drawing/2016/5/12/chartex" xmlns:cx7="http://schemas.microsoft.com/office/drawing/2016/5/13/chartex" xmlns:cx8="http://schemas.microsoft.com/office/drawing/2016/5/14/chartex" xmlns:mc="http://schemas.openxmlformats.org/markup-compatibility/2006" xmlns:aink="http://schemas.microsoft.com/office/drawing/2016/ink" xmlns:am3d="http://schemas.microsoft.com/office/drawing/2017/model3d" xmlns:o="urn:schemas-microsoft-com:office:office" xmlns:r="http://schemas.openxmlformats.org/officeDocument/2006/relationships" xmlns:m="http://schemas.openxmlformats.org/officeDocument/2006/math" xmlns:v="urn:schemas-microsoft-com:vml" xmlns:wp14="http://schemas.microsoft.com/office/word/2010/wordprocessingDrawing" xmlns:wp="http://schemas.openxmlformats.org/drawingml/2006/wordprocessingDrawing" xmlns:w10="urn:schemas-microsoft-com:office:word" xmlns:w="http://schemas.openxmlformats.org/wordprocessingml/2006/main" xmlns:w14="http://schemas.microsoft.com/office/word/2010/wordml" xmlns:w15="http://schemas.microsoft.com/office/word/2012/wordml" xmlns:w16cex="http://schemas.microsoft.com/office/word/2018/wordml/cex" xmlns:w16cid="http://schemas.microsoft.com/office/word/2016/wordml/cid" xmlns:w16="http://schemas.microsoft.com/office/word/2018/wordml" xmlns:w16sdtdh="http://schemas.microsoft.com/office/word/2020/wordml/sdtdatahash" xmlns:w16se="http://schemas.microsoft.com/office/word/2015/wordml/symex" xmlns:wpg="http://schemas.microsoft.com/office/word/2010/wordprocessingGroup" xmlns:wpi="http://schemas.microsoft.com/office/word/2010/wordprocessingInk" xmlns:wne="http://schemas.microsoft.com/office/word/2006/wordml" xmlns:wps="http://schemas.microsoft.com/office/word/2010/wordprocessingShape" mc:Ignorable="w14 w15 w16se w16cid w16 w16cex w16sdtdh wp14">
   <w:sdt>
     <w:sdtPr>
       <w:alias w:val="Title"/>
@@ -3476,7 +3341,7 @@
 </file>
 
 <file path=word/header2.xml><?xml version="1.0" encoding="utf-8"?>
-<w:hdr xmlns:wpc="http://schemas.microsoft.com/office/word/2010/wordprocessingCanvas" xmlns:cx="http://schemas.microsoft.com/office/drawing/2014/chartex" xmlns:cx1="http://schemas.microsoft.com/office/drawing/2015/9/8/chartex" xmlns:cx2="http://schemas.microsoft.com/office/drawing/2015/10/21/chartex" xmlns:cx3="http://schemas.microsoft.com/office/drawing/2016/5/9/chartex" xmlns:cx4="http://schemas.microsoft.com/office/drawing/2016/5/10/chartex" xmlns:cx5="http://schemas.microsoft.com/office/drawing/2016/5/11/chartex" xmlns:cx6="http://schemas.microsoft.com/office/drawing/2016/5/12/chartex" xmlns:cx7="http://schemas.microsoft.com/office/drawing/2016/5/13/chartex" xmlns:cx8="http://schemas.microsoft.com/office/drawing/2016/5/14/chartex" xmlns:mc="http://schemas.openxmlformats.org/markup-compatibility/2006" xmlns:aink="http://schemas.microsoft.com/office/drawing/2016/ink" xmlns:am3d="http://schemas.microsoft.com/office/drawing/2017/model3d" xmlns:o="urn:schemas-microsoft-com:office:office" xmlns:r="http://schemas.openxmlformats.org/officeDocument/2006/relationships" xmlns:m="http://schemas.openxmlformats.org/officeDocument/2006/math" xmlns:v="urn:schemas-microsoft-com:vml" xmlns:wp14="http://schemas.microsoft.com/office/word/2010/wordprocessingDrawing" xmlns:wp="http://schemas.openxmlformats.org/drawingml/2006/wordprocessingDrawing" xmlns:w10="urn:schemas-microsoft-com:office:word" xmlns:w="http://schemas.openxmlformats.org/wordprocessingml/2006/main" xmlns:w14="http://schemas.microsoft.com/office/word/2010/wordml" xmlns:w15="http://schemas.microsoft.com/office/word/2012/wordml" xmlns:w16cid="http://schemas.microsoft.com/office/word/2016/wordml/cid" xmlns:w16se="http://schemas.microsoft.com/office/word/2015/wordml/symex" xmlns:wpg="http://schemas.microsoft.com/office/word/2010/wordprocessingGroup" xmlns:wpi="http://schemas.microsoft.com/office/word/2010/wordprocessingInk" xmlns:wne="http://schemas.microsoft.com/office/word/2006/wordml" xmlns:wps="http://schemas.microsoft.com/office/word/2010/wordprocessingShape" mc:Ignorable="w14 w15 w16se w16cid wp14">
+<w:hdr xmlns:wpc="http://schemas.microsoft.com/office/word/2010/wordprocessingCanvas" xmlns:cx="http://schemas.microsoft.com/office/drawing/2014/chartex" xmlns:cx1="http://schemas.microsoft.com/office/drawing/2015/9/8/chartex" xmlns:cx2="http://schemas.microsoft.com/office/drawing/2015/10/21/chartex" xmlns:cx3="http://schemas.microsoft.com/office/drawing/2016/5/9/chartex" xmlns:cx4="http://schemas.microsoft.com/office/drawing/2016/5/10/chartex" xmlns:cx5="http://schemas.microsoft.com/office/drawing/2016/5/11/chartex" xmlns:cx6="http://schemas.microsoft.com/office/drawing/2016/5/12/chartex" xmlns:cx7="http://schemas.microsoft.com/office/drawing/2016/5/13/chartex" xmlns:cx8="http://schemas.microsoft.com/office/drawing/2016/5/14/chartex" xmlns:mc="http://schemas.openxmlformats.org/markup-compatibility/2006" xmlns:aink="http://schemas.microsoft.com/office/drawing/2016/ink" xmlns:am3d="http://schemas.microsoft.com/office/drawing/2017/model3d" xmlns:o="urn:schemas-microsoft-com:office:office" xmlns:r="http://schemas.openxmlformats.org/officeDocument/2006/relationships" xmlns:m="http://schemas.openxmlformats.org/officeDocument/2006/math" xmlns:v="urn:schemas-microsoft-com:vml" xmlns:wp14="http://schemas.microsoft.com/office/word/2010/wordprocessingDrawing" xmlns:wp="http://schemas.openxmlformats.org/drawingml/2006/wordprocessingDrawing" xmlns:w10="urn:schemas-microsoft-com:office:word" xmlns:w="http://schemas.openxmlformats.org/wordprocessingml/2006/main" xmlns:w14="http://schemas.microsoft.com/office/word/2010/wordml" xmlns:w15="http://schemas.microsoft.com/office/word/2012/wordml" xmlns:w16cex="http://schemas.microsoft.com/office/word/2018/wordml/cex" xmlns:w16cid="http://schemas.microsoft.com/office/word/2016/wordml/cid" xmlns:w16="http://schemas.microsoft.com/office/word/2018/wordml" xmlns:w16sdtdh="http://schemas.microsoft.com/office/word/2020/wordml/sdtdatahash" xmlns:w16se="http://schemas.microsoft.com/office/word/2015/wordml/symex" xmlns:wpg="http://schemas.microsoft.com/office/word/2010/wordprocessingGroup" xmlns:wpi="http://schemas.microsoft.com/office/word/2010/wordprocessingInk" xmlns:wne="http://schemas.microsoft.com/office/word/2006/wordml" xmlns:wps="http://schemas.microsoft.com/office/word/2010/wordprocessingShape" mc:Ignorable="w14 w15 w16se w16cid w16 w16cex w16sdtdh wp14">
   <w:p>
     <w:pPr>
       <w:ind w:left="-288"/>
@@ -3486,7 +3351,7 @@
         <w:noProof/>
       </w:rPr>
       <w:drawing>
-        <wp:inline distT="0" distB="0" distL="0" distR="0" wp14:anchorId="724785E7" wp14:editId="3CE8E528">
+        <wp:inline distT="0" distB="0" distL="0" distR="0" wp14:anchorId="7BECCAC2" wp14:editId="462B5FA0">
           <wp:extent cx="2587752" cy="804672"/>
           <wp:effectExtent l="0" t="0" r="3175" b="0"/>
           <wp:docPr id="2" name="Picture 2" descr="Cisco Network Academy logo"/>
@@ -3539,7 +3404,7 @@
 </file>
 
 <file path=word/numbering.xml><?xml version="1.0" encoding="utf-8"?>
-<w:numbering xmlns:wpc="http://schemas.microsoft.com/office/word/2010/wordprocessingCanvas" xmlns:cx="http://schemas.microsoft.com/office/drawing/2014/chartex" xmlns:cx1="http://schemas.microsoft.com/office/drawing/2015/9/8/chartex" xmlns:cx2="http://schemas.microsoft.com/office/drawing/2015/10/21/chartex" xmlns:cx3="http://schemas.microsoft.com/office/drawing/2016/5/9/chartex" xmlns:cx4="http://schemas.microsoft.com/office/drawing/2016/5/10/chartex" xmlns:cx5="http://schemas.microsoft.com/office/drawing/2016/5/11/chartex" xmlns:cx6="http://schemas.microsoft.com/office/drawing/2016/5/12/chartex" xmlns:cx7="http://schemas.microsoft.com/office/drawing/2016/5/13/chartex" xmlns:cx8="http://schemas.microsoft.com/office/drawing/2016/5/14/chartex" xmlns:mc="http://schemas.openxmlformats.org/markup-compatibility/2006" xmlns:aink="http://schemas.microsoft.com/office/drawing/2016/ink" xmlns:am3d="http://schemas.microsoft.com/office/drawing/2017/model3d" xmlns:o="urn:schemas-microsoft-com:office:office" xmlns:r="http://schemas.openxmlformats.org/officeDocument/2006/relationships" xmlns:m="http://schemas.openxmlformats.org/officeDocument/2006/math" xmlns:v="urn:schemas-microsoft-com:vml" xmlns:wp14="http://schemas.microsoft.com/office/word/2010/wordprocessingDrawing" xmlns:wp="http://schemas.openxmlformats.org/drawingml/2006/wordprocessingDrawing" xmlns:w10="urn:schemas-microsoft-com:office:word" xmlns:w="http://schemas.openxmlformats.org/wordprocessingml/2006/main" xmlns:w14="http://schemas.microsoft.com/office/word/2010/wordml" xmlns:w15="http://schemas.microsoft.com/office/word/2012/wordml" xmlns:w16cid="http://schemas.microsoft.com/office/word/2016/wordml/cid" xmlns:w16se="http://schemas.microsoft.com/office/word/2015/wordml/symex" xmlns:wpg="http://schemas.microsoft.com/office/word/2010/wordprocessingGroup" xmlns:wpi="http://schemas.microsoft.com/office/word/2010/wordprocessingInk" xmlns:wne="http://schemas.microsoft.com/office/word/2006/wordml" xmlns:wps="http://schemas.microsoft.com/office/word/2010/wordprocessingShape" mc:Ignorable="w14 w15 w16se w16cid wp14">
+<w:numbering xmlns:wpc="http://schemas.microsoft.com/office/word/2010/wordprocessingCanvas" xmlns:cx="http://schemas.microsoft.com/office/drawing/2014/chartex" xmlns:cx1="http://schemas.microsoft.com/office/drawing/2015/9/8/chartex" xmlns:cx2="http://schemas.microsoft.com/office/drawing/2015/10/21/chartex" xmlns:cx3="http://schemas.microsoft.com/office/drawing/2016/5/9/chartex" xmlns:cx4="http://schemas.microsoft.com/office/drawing/2016/5/10/chartex" xmlns:cx5="http://schemas.microsoft.com/office/drawing/2016/5/11/chartex" xmlns:cx6="http://schemas.microsoft.com/office/drawing/2016/5/12/chartex" xmlns:cx7="http://schemas.microsoft.com/office/drawing/2016/5/13/chartex" xmlns:cx8="http://schemas.microsoft.com/office/drawing/2016/5/14/chartex" xmlns:mc="http://schemas.openxmlformats.org/markup-compatibility/2006" xmlns:aink="http://schemas.microsoft.com/office/drawing/2016/ink" xmlns:am3d="http://schemas.microsoft.com/office/drawing/2017/model3d" xmlns:o="urn:schemas-microsoft-com:office:office" xmlns:r="http://schemas.openxmlformats.org/officeDocument/2006/relationships" xmlns:m="http://schemas.openxmlformats.org/officeDocument/2006/math" xmlns:v="urn:schemas-microsoft-com:vml" xmlns:wp14="http://schemas.microsoft.com/office/word/2010/wordprocessingDrawing" xmlns:wp="http://schemas.openxmlformats.org/drawingml/2006/wordprocessingDrawing" xmlns:w10="urn:schemas-microsoft-com:office:word" xmlns:w="http://schemas.openxmlformats.org/wordprocessingml/2006/main" xmlns:w14="http://schemas.microsoft.com/office/word/2010/wordml" xmlns:w15="http://schemas.microsoft.com/office/word/2012/wordml" xmlns:w16cex="http://schemas.microsoft.com/office/word/2018/wordml/cex" xmlns:w16cid="http://schemas.microsoft.com/office/word/2016/wordml/cid" xmlns:w16="http://schemas.microsoft.com/office/word/2018/wordml" xmlns:w16sdtdh="http://schemas.microsoft.com/office/word/2020/wordml/sdtdatahash" xmlns:w16se="http://schemas.microsoft.com/office/word/2015/wordml/symex" xmlns:wpg="http://schemas.microsoft.com/office/word/2010/wordprocessingGroup" xmlns:wpi="http://schemas.microsoft.com/office/word/2010/wordprocessingInk" xmlns:wne="http://schemas.microsoft.com/office/word/2006/wordml" xmlns:wps="http://schemas.microsoft.com/office/word/2010/wordprocessingShape" mc:Ignorable="w14 w15 w16se w16cid w16 w16cex w16sdtdh wp14">
   <w:abstractNum w:abstractNumId="0" w15:restartNumberingAfterBreak="0">
     <w:nsid w:val="04B70C52"/>
     <w:multiLevelType w:val="hybridMultilevel"/>
@@ -3902,7 +3767,7 @@
     <w:lvl w:ilvl="0">
       <w:start w:val="1"/>
       <w:numFmt w:val="none"/>
-      <w:pStyle w:val="Heading1"/>
+      <w:pStyle w:val="Overskrift1"/>
       <w:suff w:val="nothing"/>
       <w:lvlText w:val=""/>
       <w:lvlJc w:val="left"/>
@@ -3916,7 +3781,7 @@
     <w:lvl w:ilvl="1">
       <w:start w:val="1"/>
       <w:numFmt w:val="decimal"/>
-      <w:pStyle w:val="Heading2"/>
+      <w:pStyle w:val="Overskrift2"/>
       <w:suff w:val="space"/>
       <w:lvlText w:val="Part %2:"/>
       <w:lvlJc w:val="left"/>
@@ -3930,7 +3795,7 @@
     <w:lvl w:ilvl="2">
       <w:start w:val="1"/>
       <w:numFmt w:val="decimal"/>
-      <w:pStyle w:val="Heading3"/>
+      <w:pStyle w:val="Overskrift3"/>
       <w:suff w:val="space"/>
       <w:lvlText w:val="Step %3:"/>
       <w:lvlJc w:val="left"/>
@@ -4412,7 +4277,7 @@
       <w:lvl w:ilvl="0">
         <w:start w:val="1"/>
         <w:numFmt w:val="decimal"/>
-        <w:pStyle w:val="Heading1"/>
+        <w:pStyle w:val="Overskrift1"/>
         <w:suff w:val="space"/>
         <w:lvlText w:val="Part %1:"/>
         <w:lvlJc w:val="left"/>
@@ -4428,7 +4293,7 @@
       <w:lvl w:ilvl="1">
         <w:start w:val="1"/>
         <w:numFmt w:val="decimal"/>
-        <w:pStyle w:val="Heading2"/>
+        <w:pStyle w:val="Overskrift2"/>
         <w:suff w:val="space"/>
         <w:lvlText w:val="Task %2:"/>
         <w:lvlJc w:val="left"/>
@@ -4444,7 +4309,7 @@
       <w:lvl w:ilvl="2">
         <w:start w:val="1"/>
         <w:numFmt w:val="decimal"/>
-        <w:pStyle w:val="Heading3"/>
+        <w:pStyle w:val="Overskrift3"/>
         <w:suff w:val="space"/>
         <w:lvlText w:val="Step %3:"/>
         <w:lvlJc w:val="left"/>
@@ -4560,7 +4425,7 @@
       <w:lvl w:ilvl="0">
         <w:start w:val="1"/>
         <w:numFmt w:val="decimal"/>
-        <w:pStyle w:val="Heading1"/>
+        <w:pStyle w:val="Overskrift1"/>
         <w:suff w:val="space"/>
         <w:lvlText w:val="Part %1:"/>
         <w:lvlJc w:val="left"/>
@@ -4577,7 +4442,7 @@
       <w:lvl w:ilvl="1">
         <w:start w:val="1"/>
         <w:numFmt w:val="decimal"/>
-        <w:pStyle w:val="Heading2"/>
+        <w:pStyle w:val="Overskrift2"/>
         <w:suff w:val="space"/>
         <w:lvlText w:val="Task %2:"/>
         <w:lvlJc w:val="left"/>
@@ -4594,7 +4459,7 @@
       <w:lvl w:ilvl="2">
         <w:start w:val="1"/>
         <w:numFmt w:val="decimal"/>
-        <w:pStyle w:val="Heading3"/>
+        <w:pStyle w:val="Overskrift3"/>
         <w:suff w:val="space"/>
         <w:lvlText w:val="Step %3:"/>
         <w:lvlJc w:val="left"/>
@@ -4737,25 +4602,7 @@
   </w:num>
   <w:num w:numId="9">
     <w:abstractNumId w:val="3"/>
-    <w:lvlOverride w:ilvl="2">
-      <w:lvl w:ilvl="2">
-        <w:start w:val="1"/>
-        <w:numFmt w:val="lowerLetter"/>
-        <w:pStyle w:val="Heading3"/>
-        <w:lvlText w:val="%3."/>
-        <w:lvlJc w:val="left"/>
-        <w:pPr>
-          <w:tabs>
-            <w:tab w:val="num" w:pos="720"/>
-          </w:tabs>
-          <w:ind w:left="720" w:hanging="360"/>
-        </w:pPr>
-        <w:rPr>
-          <w:rFonts w:hint="default"/>
-          <w:b w:val="0"/>
-        </w:rPr>
-      </w:lvl>
-    </w:lvlOverride>
+    <w:lvlOverride w:ilvl="0"/>
   </w:num>
   <w:num w:numId="10">
     <w:abstractNumId w:val="5"/>
@@ -4765,7 +4612,7 @@
 </file>
 
 <file path=word/styles.xml><?xml version="1.0" encoding="utf-8"?>
-<w:styles xmlns:mc="http://schemas.openxmlformats.org/markup-compatibility/2006" xmlns:r="http://schemas.openxmlformats.org/officeDocument/2006/relationships" xmlns:w="http://schemas.openxmlformats.org/wordprocessingml/2006/main" xmlns:w14="http://schemas.microsoft.com/office/word/2010/wordml" xmlns:w15="http://schemas.microsoft.com/office/word/2012/wordml" xmlns:w16cid="http://schemas.microsoft.com/office/word/2016/wordml/cid" xmlns:w16se="http://schemas.microsoft.com/office/word/2015/wordml/symex" mc:Ignorable="w14 w15 w16se w16cid">
+<w:styles xmlns:mc="http://schemas.openxmlformats.org/markup-compatibility/2006" xmlns:r="http://schemas.openxmlformats.org/officeDocument/2006/relationships" xmlns:w="http://schemas.openxmlformats.org/wordprocessingml/2006/main" xmlns:w14="http://schemas.microsoft.com/office/word/2010/wordml" xmlns:w15="http://schemas.microsoft.com/office/word/2012/wordml" xmlns:w16cex="http://schemas.microsoft.com/office/word/2018/wordml/cex" xmlns:w16cid="http://schemas.microsoft.com/office/word/2016/wordml/cid" xmlns:w16="http://schemas.microsoft.com/office/word/2018/wordml" xmlns:w16sdtdh="http://schemas.microsoft.com/office/word/2020/wordml/sdtdatahash" xmlns:w16se="http://schemas.microsoft.com/office/word/2015/wordml/symex" mc:Ignorable="w14 w15 w16se w16cid w16 w16cex w16sdtdh">
   <w:docDefaults>
     <w:rPrDefault>
       <w:rPr>
@@ -4775,7 +4622,7 @@
     </w:rPrDefault>
     <w:pPrDefault/>
   </w:docDefaults>
-  <w:latentStyles w:defLockedState="0" w:defUIPriority="99" w:defSemiHidden="0" w:defUnhideWhenUsed="0" w:defQFormat="0" w:count="375">
+  <w:latentStyles w:defLockedState="0" w:defUIPriority="99" w:defSemiHidden="0" w:defUnhideWhenUsed="0" w:defQFormat="0" w:count="376">
     <w:lsdException w:name="Normal" w:uiPriority="0" w:qFormat="1"/>
     <w:lsdException w:name="heading 1" w:uiPriority="0" w:qFormat="1"/>
     <w:lsdException w:name="heading 2" w:semiHidden="1" w:uiPriority="0" w:unhideWhenUsed="1" w:qFormat="1"/>
@@ -4924,11 +4771,11 @@
     <w:lsdException w:name="Table Elegant" w:semiHidden="1" w:unhideWhenUsed="1"/>
     <w:lsdException w:name="Table Professional" w:semiHidden="1" w:unhideWhenUsed="1"/>
     <w:lsdException w:name="Table Subtle 1" w:semiHidden="1" w:unhideWhenUsed="1"/>
+    <w:lsdException w:name="Table Subtle 2" w:semiHidden="1" w:unhideWhenUsed="1"/>
     <w:lsdException w:name="Table Web 1" w:semiHidden="1" w:unhideWhenUsed="1"/>
     <w:lsdException w:name="Table Web 2" w:semiHidden="1" w:unhideWhenUsed="1"/>
     <w:lsdException w:name="Balloon Text" w:semiHidden="1" w:uiPriority="0" w:unhideWhenUsed="1"/>
     <w:lsdException w:name="Table Grid" w:uiPriority="59"/>
-    <w:lsdException w:name="Table Theme" w:semiHidden="1" w:unhideWhenUsed="1"/>
     <w:lsdException w:name="Placeholder Text" w:semiHidden="1"/>
     <w:lsdException w:name="No Spacing" w:semiHidden="1" w:uiPriority="1" w:unhideWhenUsed="1" w:qFormat="1"/>
     <w:lsdException w:name="Light Shading" w:uiPriority="60"/>
@@ -5148,6 +4995,7 @@
     <w:lsdException w:name="Smart Hyperlink" w:semiHidden="1" w:unhideWhenUsed="1"/>
     <w:lsdException w:name="Hashtag" w:semiHidden="1" w:unhideWhenUsed="1"/>
     <w:lsdException w:name="Unresolved Mention" w:semiHidden="1" w:unhideWhenUsed="1"/>
+    <w:lsdException w:name="Smart Link" w:semiHidden="1" w:unhideWhenUsed="1"/>
   </w:latentStyles>
   <w:style w:type="paragraph" w:default="1" w:styleId="Normal">
     <w:name w:val="Normal"/>
@@ -5162,11 +5010,11 @@
       <w:szCs w:val="22"/>
     </w:rPr>
   </w:style>
-  <w:style w:type="paragraph" w:styleId="Heading1">
+  <w:style w:type="paragraph" w:styleId="Overskrift1">
     <w:name w:val="heading 1"/>
     <w:basedOn w:val="Normal"/>
     <w:next w:val="BodyTextL25"/>
-    <w:link w:val="Heading1Char"/>
+    <w:link w:val="Overskrift1Tegn"/>
     <w:autoRedefine/>
     <w:uiPriority w:val="9"/>
     <w:unhideWhenUsed/>
@@ -5189,11 +5037,11 @@
       <w:szCs w:val="26"/>
     </w:rPr>
   </w:style>
-  <w:style w:type="paragraph" w:styleId="Heading2">
+  <w:style w:type="paragraph" w:styleId="Overskrift2">
     <w:name w:val="heading 2"/>
     <w:basedOn w:val="Normal"/>
     <w:next w:val="BodyTextL25"/>
-    <w:link w:val="Heading2Char"/>
+    <w:link w:val="Overskrift2Tegn"/>
     <w:autoRedefine/>
     <w:uiPriority w:val="9"/>
     <w:unhideWhenUsed/>
@@ -5216,11 +5064,11 @@
       <w:szCs w:val="26"/>
     </w:rPr>
   </w:style>
-  <w:style w:type="paragraph" w:styleId="Heading3">
+  <w:style w:type="paragraph" w:styleId="Overskrift3">
     <w:name w:val="heading 3"/>
     <w:basedOn w:val="Normal"/>
     <w:next w:val="Normal"/>
-    <w:link w:val="Heading3Char"/>
+    <w:link w:val="Overskrift3Tegn"/>
     <w:unhideWhenUsed/>
     <w:qFormat/>
     <w:rsid w:val="001741B6"/>
@@ -5240,11 +5088,11 @@
       <w:szCs w:val="26"/>
     </w:rPr>
   </w:style>
-  <w:style w:type="paragraph" w:styleId="Heading4">
+  <w:style w:type="paragraph" w:styleId="Overskrift4">
     <w:name w:val="heading 4"/>
     <w:basedOn w:val="BodyTextL25"/>
     <w:next w:val="BodyTextL25"/>
-    <w:link w:val="Heading4Char"/>
+    <w:link w:val="Overskrift4Tegn"/>
     <w:unhideWhenUsed/>
     <w:qFormat/>
     <w:rsid w:val="00D82837"/>
@@ -5262,11 +5110,11 @@
       <w:szCs w:val="28"/>
     </w:rPr>
   </w:style>
-  <w:style w:type="paragraph" w:styleId="Heading5">
+  <w:style w:type="paragraph" w:styleId="Overskrift5">
     <w:name w:val="heading 5"/>
     <w:basedOn w:val="Normal"/>
     <w:next w:val="Normal"/>
-    <w:link w:val="Heading5Char"/>
+    <w:link w:val="Overskrift5Tegn"/>
     <w:semiHidden/>
     <w:unhideWhenUsed/>
     <w:qFormat/>
@@ -5285,11 +5133,11 @@
       <w:szCs w:val="26"/>
     </w:rPr>
   </w:style>
-  <w:style w:type="paragraph" w:styleId="Heading6">
+  <w:style w:type="paragraph" w:styleId="Overskrift6">
     <w:name w:val="heading 6"/>
     <w:basedOn w:val="Normal"/>
     <w:next w:val="Normal"/>
-    <w:link w:val="Heading6Char"/>
+    <w:link w:val="Overskrift6Tegn"/>
     <w:semiHidden/>
     <w:unhideWhenUsed/>
     <w:qFormat/>
@@ -5304,11 +5152,11 @@
       <w:bCs/>
     </w:rPr>
   </w:style>
-  <w:style w:type="paragraph" w:styleId="Heading7">
+  <w:style w:type="paragraph" w:styleId="Overskrift7">
     <w:name w:val="heading 7"/>
     <w:basedOn w:val="Normal"/>
     <w:next w:val="Normal"/>
-    <w:link w:val="Heading7Char"/>
+    <w:link w:val="Overskrift7Tegn"/>
     <w:semiHidden/>
     <w:unhideWhenUsed/>
     <w:qFormat/>
@@ -5323,11 +5171,11 @@
       <w:szCs w:val="24"/>
     </w:rPr>
   </w:style>
-  <w:style w:type="paragraph" w:styleId="Heading8">
+  <w:style w:type="paragraph" w:styleId="Overskrift8">
     <w:name w:val="heading 8"/>
     <w:basedOn w:val="Normal"/>
     <w:next w:val="Normal"/>
-    <w:link w:val="Heading8Char"/>
+    <w:link w:val="Overskrift8Tegn"/>
     <w:semiHidden/>
     <w:unhideWhenUsed/>
     <w:qFormat/>
@@ -5344,11 +5192,11 @@
       <w:szCs w:val="24"/>
     </w:rPr>
   </w:style>
-  <w:style w:type="paragraph" w:styleId="Heading9">
+  <w:style w:type="paragraph" w:styleId="Overskrift9">
     <w:name w:val="heading 9"/>
     <w:basedOn w:val="Normal"/>
     <w:next w:val="Normal"/>
-    <w:link w:val="Heading9Char"/>
+    <w:link w:val="Overskrift9Tegn"/>
     <w:semiHidden/>
     <w:unhideWhenUsed/>
     <w:qFormat/>
@@ -5361,13 +5209,13 @@
       <w:rFonts w:eastAsia="Times New Roman" w:cs="Arial"/>
     </w:rPr>
   </w:style>
-  <w:style w:type="character" w:default="1" w:styleId="DefaultParagraphFont">
+  <w:style w:type="character" w:default="1" w:styleId="Standardskriftforavsnitt">
     <w:name w:val="Default Paragraph Font"/>
     <w:uiPriority w:val="1"/>
     <w:semiHidden/>
     <w:unhideWhenUsed/>
   </w:style>
-  <w:style w:type="table" w:default="1" w:styleId="TableNormal">
+  <w:style w:type="table" w:default="1" w:styleId="Vanligtabell">
     <w:name w:val="Normal Table"/>
     <w:uiPriority w:val="99"/>
     <w:semiHidden/>
@@ -5382,15 +5230,15 @@
       </w:tblCellMar>
     </w:tblPr>
   </w:style>
-  <w:style w:type="numbering" w:default="1" w:styleId="NoList">
+  <w:style w:type="numbering" w:default="1" w:styleId="Ingenliste">
     <w:name w:val="No List"/>
     <w:uiPriority w:val="99"/>
     <w:semiHidden/>
     <w:unhideWhenUsed/>
   </w:style>
-  <w:style w:type="character" w:customStyle="1" w:styleId="Heading1Char">
-    <w:name w:val="Heading 1 Char"/>
-    <w:link w:val="Heading1"/>
+  <w:style w:type="character" w:customStyle="1" w:styleId="Overskrift1Tegn">
+    <w:name w:val="Overskrift 1 Tegn"/>
+    <w:link w:val="Overskrift1"/>
     <w:uiPriority w:val="9"/>
     <w:rsid w:val="00D531D0"/>
     <w:rPr>
@@ -5401,9 +5249,9 @@
       <w:szCs w:val="26"/>
     </w:rPr>
   </w:style>
-  <w:style w:type="character" w:customStyle="1" w:styleId="Heading2Char">
-    <w:name w:val="Heading 2 Char"/>
-    <w:link w:val="Heading2"/>
+  <w:style w:type="character" w:customStyle="1" w:styleId="Overskrift2Tegn">
+    <w:name w:val="Overskrift 2 Tegn"/>
+    <w:link w:val="Overskrift2"/>
     <w:uiPriority w:val="9"/>
     <w:rsid w:val="00D531D0"/>
     <w:rPr>
@@ -5471,10 +5319,10 @@
       <w:ind w:left="720"/>
     </w:pPr>
   </w:style>
-  <w:style w:type="paragraph" w:styleId="Header">
+  <w:style w:type="paragraph" w:styleId="Topptekst">
     <w:name w:val="header"/>
     <w:basedOn w:val="Normal"/>
-    <w:link w:val="HeaderChar"/>
+    <w:link w:val="TopptekstTegn"/>
     <w:unhideWhenUsed/>
     <w:rsid w:val="008402F2"/>
     <w:pPr>
@@ -5484,20 +5332,20 @@
       </w:tabs>
     </w:pPr>
   </w:style>
-  <w:style w:type="character" w:customStyle="1" w:styleId="HeaderChar">
-    <w:name w:val="Header Char"/>
-    <w:basedOn w:val="DefaultParagraphFont"/>
-    <w:link w:val="Header"/>
+  <w:style w:type="character" w:customStyle="1" w:styleId="TopptekstTegn">
+    <w:name w:val="Topptekst Tegn"/>
+    <w:basedOn w:val="Standardskriftforavsnitt"/>
+    <w:link w:val="Topptekst"/>
     <w:rsid w:val="008402F2"/>
     <w:rPr>
       <w:sz w:val="22"/>
       <w:szCs w:val="22"/>
     </w:rPr>
   </w:style>
-  <w:style w:type="paragraph" w:styleId="Footer">
+  <w:style w:type="paragraph" w:styleId="Bunntekst">
     <w:name w:val="footer"/>
     <w:basedOn w:val="Normal"/>
-    <w:link w:val="FooterChar"/>
+    <w:link w:val="BunntekstTegn"/>
     <w:autoRedefine/>
     <w:uiPriority w:val="99"/>
     <w:unhideWhenUsed/>
@@ -5514,9 +5362,9 @@
       <w:sz w:val="16"/>
     </w:rPr>
   </w:style>
-  <w:style w:type="character" w:customStyle="1" w:styleId="FooterChar">
-    <w:name w:val="Footer Char"/>
-    <w:link w:val="Footer"/>
+  <w:style w:type="character" w:customStyle="1" w:styleId="BunntekstTegn">
+    <w:name w:val="Bunntekst Tegn"/>
+    <w:link w:val="Bunntekst"/>
     <w:uiPriority w:val="99"/>
     <w:rsid w:val="00E859E3"/>
     <w:rPr>
@@ -5524,10 +5372,10 @@
       <w:szCs w:val="22"/>
     </w:rPr>
   </w:style>
-  <w:style w:type="paragraph" w:styleId="BalloonText">
+  <w:style w:type="paragraph" w:styleId="Bobletekst">
     <w:name w:val="Balloon Text"/>
     <w:basedOn w:val="Normal"/>
-    <w:link w:val="BalloonTextChar"/>
+    <w:link w:val="BobletekstTegn"/>
     <w:uiPriority w:val="99"/>
     <w:semiHidden/>
     <w:unhideWhenUsed/>
@@ -5541,9 +5389,9 @@
       <w:szCs w:val="16"/>
     </w:rPr>
   </w:style>
-  <w:style w:type="character" w:customStyle="1" w:styleId="BalloonTextChar">
-    <w:name w:val="Balloon Text Char"/>
-    <w:link w:val="BalloonText"/>
+  <w:style w:type="character" w:customStyle="1" w:styleId="BobletekstTegn">
+    <w:name w:val="Bobletekst Tegn"/>
+    <w:link w:val="Bobletekst"/>
     <w:uiPriority w:val="99"/>
     <w:semiHidden/>
     <w:rsid w:val="0090659A"/>
@@ -5572,9 +5420,9 @@
     <w:link w:val="TableText"/>
     <w:rsid w:val="008B68E7"/>
   </w:style>
-  <w:style w:type="table" w:styleId="TableGrid">
+  <w:style w:type="table" w:styleId="Tabellrutenett">
     <w:name w:val="Table Grid"/>
-    <w:basedOn w:val="TableNormal"/>
+    <w:basedOn w:val="Vanligtabell"/>
     <w:uiPriority w:val="59"/>
     <w:rsid w:val="005D354A"/>
     <w:tblPr>
@@ -5641,7 +5489,7 @@
   </w:style>
   <w:style w:type="paragraph" w:customStyle="1" w:styleId="ConfigWindow">
     <w:name w:val="Config Window"/>
-    <w:basedOn w:val="BodyText"/>
+    <w:basedOn w:val="Brdtekst"/>
     <w:next w:val="BodyTextL25"/>
     <w:qFormat/>
     <w:rsid w:val="00D82837"/>
@@ -5740,10 +5588,10 @@
       <w:jc w:val="center"/>
     </w:pPr>
   </w:style>
-  <w:style w:type="paragraph" w:styleId="DocumentMap">
+  <w:style w:type="paragraph" w:styleId="Dokumentkart">
     <w:name w:val="Document Map"/>
     <w:basedOn w:val="Normal"/>
-    <w:link w:val="DocumentMapChar"/>
+    <w:link w:val="DokumentkartTegn"/>
     <w:uiPriority w:val="99"/>
     <w:semiHidden/>
     <w:unhideWhenUsed/>
@@ -5757,9 +5605,9 @@
       <w:szCs w:val="16"/>
     </w:rPr>
   </w:style>
-  <w:style w:type="character" w:customStyle="1" w:styleId="DocumentMapChar">
-    <w:name w:val="Document Map Char"/>
-    <w:link w:val="DocumentMap"/>
+  <w:style w:type="character" w:customStyle="1" w:styleId="DokumentkartTegn">
+    <w:name w:val="Dokumentkart Tegn"/>
+    <w:link w:val="Dokumentkart"/>
     <w:uiPriority w:val="99"/>
     <w:semiHidden/>
     <w:rsid w:val="00AB758A"/>
@@ -5820,7 +5668,7 @@
   </w:style>
   <w:style w:type="table" w:customStyle="1" w:styleId="LightList-Accent11">
     <w:name w:val="Light List - Accent 11"/>
-    <w:basedOn w:val="TableNormal"/>
+    <w:basedOn w:val="Vanligtabell"/>
     <w:uiPriority w:val="61"/>
     <w:rsid w:val="00915986"/>
     <w:tblPr>
@@ -5902,7 +5750,7 @@
   </w:style>
   <w:style w:type="table" w:customStyle="1" w:styleId="LabTableStyle">
     <w:name w:val="Lab_Table_Style"/>
-    <w:basedOn w:val="TableNormal"/>
+    <w:basedOn w:val="Vanligtabell"/>
     <w:uiPriority w:val="99"/>
     <w:qFormat/>
     <w:rsid w:val="00E87D62"/>
@@ -5972,7 +5820,7 @@
   </w:style>
   <w:style w:type="numbering" w:customStyle="1" w:styleId="BulletList">
     <w:name w:val="Bullet_List"/>
-    <w:basedOn w:val="NoList"/>
+    <w:basedOn w:val="Ingenliste"/>
     <w:uiPriority w:val="99"/>
     <w:rsid w:val="00457934"/>
     <w:pPr>
@@ -5983,7 +5831,7 @@
   </w:style>
   <w:style w:type="numbering" w:customStyle="1" w:styleId="LabList">
     <w:name w:val="Lab List"/>
-    <w:basedOn w:val="NoList"/>
+    <w:basedOn w:val="Ingenliste"/>
     <w:uiPriority w:val="99"/>
     <w:rsid w:val="001741B6"/>
     <w:pPr>
@@ -6025,10 +5873,10 @@
       <w:b/>
     </w:rPr>
   </w:style>
-  <w:style w:type="paragraph" w:styleId="HTMLPreformatted">
+  <w:style w:type="paragraph" w:styleId="HTML-forhndsformatert">
     <w:name w:val="HTML Preformatted"/>
     <w:basedOn w:val="Normal"/>
-    <w:link w:val="HTMLPreformattedChar"/>
+    <w:link w:val="HTML-forhndsformatertTegn"/>
     <w:uiPriority w:val="99"/>
     <w:semiHidden/>
     <w:unhideWhenUsed/>
@@ -6060,9 +5908,9 @@
       <w:szCs w:val="20"/>
     </w:rPr>
   </w:style>
-  <w:style w:type="character" w:customStyle="1" w:styleId="HTMLPreformattedChar">
-    <w:name w:val="HTML Preformatted Char"/>
-    <w:link w:val="HTMLPreformatted"/>
+  <w:style w:type="character" w:customStyle="1" w:styleId="HTML-forhndsformatertTegn">
+    <w:name w:val="HTML-forhåndsformatert Tegn"/>
+    <w:link w:val="HTML-forhndsformatert"/>
     <w:uiPriority w:val="99"/>
     <w:semiHidden/>
     <w:rsid w:val="00C6495E"/>
@@ -6070,7 +5918,7 @@
       <w:rFonts w:ascii="Courier New" w:eastAsia="Times New Roman" w:hAnsi="Courier New" w:cs="Courier New"/>
     </w:rPr>
   </w:style>
-  <w:style w:type="character" w:styleId="CommentReference">
+  <w:style w:type="character" w:styleId="Merknadsreferanse">
     <w:name w:val="annotation reference"/>
     <w:semiHidden/>
     <w:unhideWhenUsed/>
@@ -6080,10 +5928,10 @@
       <w:szCs w:val="16"/>
     </w:rPr>
   </w:style>
-  <w:style w:type="paragraph" w:styleId="CommentText">
+  <w:style w:type="paragraph" w:styleId="Merknadstekst">
     <w:name w:val="annotation text"/>
     <w:basedOn w:val="Normal"/>
-    <w:link w:val="CommentTextChar"/>
+    <w:link w:val="MerknadstekstTegn"/>
     <w:semiHidden/>
     <w:unhideWhenUsed/>
     <w:rsid w:val="000B2344"/>
@@ -6092,18 +5940,18 @@
       <w:szCs w:val="20"/>
     </w:rPr>
   </w:style>
-  <w:style w:type="character" w:customStyle="1" w:styleId="CommentTextChar">
-    <w:name w:val="Comment Text Char"/>
-    <w:basedOn w:val="DefaultParagraphFont"/>
-    <w:link w:val="CommentText"/>
+  <w:style w:type="character" w:customStyle="1" w:styleId="MerknadstekstTegn">
+    <w:name w:val="Merknadstekst Tegn"/>
+    <w:basedOn w:val="Standardskriftforavsnitt"/>
+    <w:link w:val="Merknadstekst"/>
     <w:semiHidden/>
     <w:rsid w:val="000B2344"/>
   </w:style>
-  <w:style w:type="paragraph" w:styleId="CommentSubject">
+  <w:style w:type="paragraph" w:styleId="Kommentaremne">
     <w:name w:val="annotation subject"/>
-    <w:basedOn w:val="CommentText"/>
-    <w:next w:val="CommentText"/>
-    <w:link w:val="CommentSubjectChar"/>
+    <w:basedOn w:val="Merknadstekst"/>
+    <w:next w:val="Merknadstekst"/>
+    <w:link w:val="KommentaremneTegn"/>
     <w:uiPriority w:val="99"/>
     <w:semiHidden/>
     <w:unhideWhenUsed/>
@@ -6113,9 +5961,9 @@
       <w:bCs/>
     </w:rPr>
   </w:style>
-  <w:style w:type="character" w:customStyle="1" w:styleId="CommentSubjectChar">
-    <w:name w:val="Comment Subject Char"/>
-    <w:link w:val="CommentSubject"/>
+  <w:style w:type="character" w:customStyle="1" w:styleId="KommentaremneTegn">
+    <w:name w:val="Kommentaremne Tegn"/>
+    <w:link w:val="Kommentaremne"/>
     <w:uiPriority w:val="99"/>
     <w:semiHidden/>
     <w:rsid w:val="000B2344"/>
@@ -6139,7 +5987,7 @@
   </w:style>
   <w:style w:type="numbering" w:customStyle="1" w:styleId="SectionList">
     <w:name w:val="Section_List"/>
-    <w:basedOn w:val="NoList"/>
+    <w:basedOn w:val="Ingenliste"/>
     <w:uiPriority w:val="99"/>
     <w:rsid w:val="00596998"/>
     <w:pPr>
@@ -6148,10 +5996,10 @@
       </w:numPr>
     </w:pPr>
   </w:style>
-  <w:style w:type="character" w:customStyle="1" w:styleId="Heading4Char">
-    <w:name w:val="Heading 4 Char"/>
-    <w:basedOn w:val="DefaultParagraphFont"/>
-    <w:link w:val="Heading4"/>
+  <w:style w:type="character" w:customStyle="1" w:styleId="Overskrift4Tegn">
+    <w:name w:val="Overskrift 4 Tegn"/>
+    <w:basedOn w:val="Standardskriftforavsnitt"/>
+    <w:link w:val="Overskrift4"/>
     <w:rsid w:val="00D82837"/>
     <w:rPr>
       <w:rFonts w:eastAsia="Times New Roman"/>
@@ -6161,10 +6009,10 @@
       <w:szCs w:val="28"/>
     </w:rPr>
   </w:style>
-  <w:style w:type="character" w:customStyle="1" w:styleId="Heading5Char">
-    <w:name w:val="Heading 5 Char"/>
-    <w:basedOn w:val="DefaultParagraphFont"/>
-    <w:link w:val="Heading5"/>
+  <w:style w:type="character" w:customStyle="1" w:styleId="Overskrift5Tegn">
+    <w:name w:val="Overskrift 5 Tegn"/>
+    <w:basedOn w:val="Standardskriftforavsnitt"/>
+    <w:link w:val="Overskrift5"/>
     <w:semiHidden/>
     <w:rsid w:val="00BF76BE"/>
     <w:rPr>
@@ -6177,10 +6025,10 @@
       <w:szCs w:val="26"/>
     </w:rPr>
   </w:style>
-  <w:style w:type="character" w:customStyle="1" w:styleId="Heading6Char">
-    <w:name w:val="Heading 6 Char"/>
-    <w:basedOn w:val="DefaultParagraphFont"/>
-    <w:link w:val="Heading6"/>
+  <w:style w:type="character" w:customStyle="1" w:styleId="Overskrift6Tegn">
+    <w:name w:val="Overskrift 6 Tegn"/>
+    <w:basedOn w:val="Standardskriftforavsnitt"/>
+    <w:link w:val="Overskrift6"/>
     <w:semiHidden/>
     <w:rsid w:val="00BF76BE"/>
     <w:rPr>
@@ -6191,10 +6039,10 @@
       <w:szCs w:val="22"/>
     </w:rPr>
   </w:style>
-  <w:style w:type="character" w:customStyle="1" w:styleId="Heading7Char">
-    <w:name w:val="Heading 7 Char"/>
-    <w:basedOn w:val="DefaultParagraphFont"/>
-    <w:link w:val="Heading7"/>
+  <w:style w:type="character" w:customStyle="1" w:styleId="Overskrift7Tegn">
+    <w:name w:val="Overskrift 7 Tegn"/>
+    <w:basedOn w:val="Standardskriftforavsnitt"/>
+    <w:link w:val="Overskrift7"/>
     <w:semiHidden/>
     <w:rsid w:val="00BF76BE"/>
     <w:rPr>
@@ -6202,10 +6050,10 @@
       <w:szCs w:val="24"/>
     </w:rPr>
   </w:style>
-  <w:style w:type="character" w:customStyle="1" w:styleId="Heading8Char">
-    <w:name w:val="Heading 8 Char"/>
-    <w:basedOn w:val="DefaultParagraphFont"/>
-    <w:link w:val="Heading8"/>
+  <w:style w:type="character" w:customStyle="1" w:styleId="Overskrift8Tegn">
+    <w:name w:val="Overskrift 8 Tegn"/>
+    <w:basedOn w:val="Standardskriftforavsnitt"/>
+    <w:link w:val="Overskrift8"/>
     <w:semiHidden/>
     <w:rsid w:val="00BF76BE"/>
     <w:rPr>
@@ -6215,10 +6063,10 @@
       <w:szCs w:val="24"/>
     </w:rPr>
   </w:style>
-  <w:style w:type="character" w:customStyle="1" w:styleId="Heading9Char">
-    <w:name w:val="Heading 9 Char"/>
-    <w:basedOn w:val="DefaultParagraphFont"/>
-    <w:link w:val="Heading9"/>
+  <w:style w:type="character" w:customStyle="1" w:styleId="Overskrift9Tegn">
+    <w:name w:val="Overskrift 9 Tegn"/>
+    <w:basedOn w:val="Standardskriftforavsnitt"/>
+    <w:link w:val="Overskrift9"/>
     <w:semiHidden/>
     <w:rsid w:val="00BF76BE"/>
     <w:rPr>
@@ -6227,9 +6075,9 @@
       <w:szCs w:val="22"/>
     </w:rPr>
   </w:style>
-  <w:style w:type="character" w:customStyle="1" w:styleId="Heading3Char">
-    <w:name w:val="Heading 3 Char"/>
-    <w:link w:val="Heading3"/>
+  <w:style w:type="character" w:customStyle="1" w:styleId="Overskrift3Tegn">
+    <w:name w:val="Overskrift 3 Tegn"/>
+    <w:link w:val="Overskrift3"/>
     <w:rsid w:val="00D531D0"/>
     <w:rPr>
       <w:rFonts w:eastAsia="Times New Roman"/>
@@ -6239,10 +6087,10 @@
       <w:szCs w:val="26"/>
     </w:rPr>
   </w:style>
-  <w:style w:type="paragraph" w:styleId="EndnoteText">
+  <w:style w:type="paragraph" w:styleId="Sluttnotetekst">
     <w:name w:val="endnote text"/>
     <w:basedOn w:val="Normal"/>
-    <w:link w:val="EndnoteTextChar"/>
+    <w:link w:val="SluttnotetekstTegn"/>
     <w:semiHidden/>
     <w:rsid w:val="00231DCA"/>
     <w:pPr>
@@ -6254,20 +6102,20 @@
       <w:szCs w:val="20"/>
     </w:rPr>
   </w:style>
-  <w:style w:type="character" w:customStyle="1" w:styleId="EndnoteTextChar">
-    <w:name w:val="Endnote Text Char"/>
-    <w:basedOn w:val="DefaultParagraphFont"/>
-    <w:link w:val="EndnoteText"/>
+  <w:style w:type="character" w:customStyle="1" w:styleId="SluttnotetekstTegn">
+    <w:name w:val="Sluttnotetekst Tegn"/>
+    <w:basedOn w:val="Standardskriftforavsnitt"/>
+    <w:link w:val="Sluttnotetekst"/>
     <w:semiHidden/>
     <w:rsid w:val="00231DCA"/>
     <w:rPr>
       <w:rFonts w:eastAsia="Times New Roman"/>
     </w:rPr>
   </w:style>
-  <w:style w:type="paragraph" w:styleId="FootnoteText">
+  <w:style w:type="paragraph" w:styleId="Fotnotetekst">
     <w:name w:val="footnote text"/>
     <w:basedOn w:val="Normal"/>
-    <w:link w:val="FootnoteTextChar"/>
+    <w:link w:val="FotnotetekstTegn"/>
     <w:semiHidden/>
     <w:rsid w:val="00231DCA"/>
     <w:pPr>
@@ -6279,17 +6127,17 @@
       <w:szCs w:val="20"/>
     </w:rPr>
   </w:style>
-  <w:style w:type="character" w:customStyle="1" w:styleId="FootnoteTextChar">
-    <w:name w:val="Footnote Text Char"/>
-    <w:basedOn w:val="DefaultParagraphFont"/>
-    <w:link w:val="FootnoteText"/>
+  <w:style w:type="character" w:customStyle="1" w:styleId="FotnotetekstTegn">
+    <w:name w:val="Fotnotetekst Tegn"/>
+    <w:basedOn w:val="Standardskriftforavsnitt"/>
+    <w:link w:val="Fotnotetekst"/>
     <w:semiHidden/>
     <w:rsid w:val="00231DCA"/>
     <w:rPr>
       <w:rFonts w:eastAsia="Times New Roman"/>
     </w:rPr>
   </w:style>
-  <w:style w:type="paragraph" w:styleId="Index1">
+  <w:style w:type="paragraph" w:styleId="Indeks1">
     <w:name w:val="index 1"/>
     <w:basedOn w:val="Normal"/>
     <w:next w:val="Normal"/>
@@ -6306,7 +6154,7 @@
       <w:szCs w:val="24"/>
     </w:rPr>
   </w:style>
-  <w:style w:type="paragraph" w:styleId="Index2">
+  <w:style w:type="paragraph" w:styleId="Indeks2">
     <w:name w:val="index 2"/>
     <w:basedOn w:val="Normal"/>
     <w:next w:val="Normal"/>
@@ -6323,7 +6171,7 @@
       <w:szCs w:val="24"/>
     </w:rPr>
   </w:style>
-  <w:style w:type="paragraph" w:styleId="Index3">
+  <w:style w:type="paragraph" w:styleId="Indeks3">
     <w:name w:val="index 3"/>
     <w:basedOn w:val="Normal"/>
     <w:next w:val="Normal"/>
@@ -6340,7 +6188,7 @@
       <w:szCs w:val="24"/>
     </w:rPr>
   </w:style>
-  <w:style w:type="paragraph" w:styleId="Index4">
+  <w:style w:type="paragraph" w:styleId="Indeks4">
     <w:name w:val="index 4"/>
     <w:basedOn w:val="Normal"/>
     <w:next w:val="Normal"/>
@@ -6357,7 +6205,7 @@
       <w:szCs w:val="24"/>
     </w:rPr>
   </w:style>
-  <w:style w:type="paragraph" w:styleId="Index5">
+  <w:style w:type="paragraph" w:styleId="Indeks5">
     <w:name w:val="index 5"/>
     <w:basedOn w:val="Normal"/>
     <w:next w:val="Normal"/>
@@ -6374,7 +6222,7 @@
       <w:szCs w:val="24"/>
     </w:rPr>
   </w:style>
-  <w:style w:type="paragraph" w:styleId="Index6">
+  <w:style w:type="paragraph" w:styleId="Indeks6">
     <w:name w:val="index 6"/>
     <w:basedOn w:val="Normal"/>
     <w:next w:val="Normal"/>
@@ -6391,7 +6239,7 @@
       <w:szCs w:val="24"/>
     </w:rPr>
   </w:style>
-  <w:style w:type="paragraph" w:styleId="Index7">
+  <w:style w:type="paragraph" w:styleId="Indeks7">
     <w:name w:val="index 7"/>
     <w:basedOn w:val="Normal"/>
     <w:next w:val="Normal"/>
@@ -6408,7 +6256,7 @@
       <w:szCs w:val="24"/>
     </w:rPr>
   </w:style>
-  <w:style w:type="paragraph" w:styleId="Index8">
+  <w:style w:type="paragraph" w:styleId="Indeks8">
     <w:name w:val="index 8"/>
     <w:basedOn w:val="Normal"/>
     <w:next w:val="Normal"/>
@@ -6425,7 +6273,7 @@
       <w:szCs w:val="24"/>
     </w:rPr>
   </w:style>
-  <w:style w:type="paragraph" w:styleId="Index9">
+  <w:style w:type="paragraph" w:styleId="Indeks9">
     <w:name w:val="index 9"/>
     <w:basedOn w:val="Normal"/>
     <w:next w:val="Normal"/>
@@ -6442,10 +6290,10 @@
       <w:szCs w:val="24"/>
     </w:rPr>
   </w:style>
-  <w:style w:type="paragraph" w:styleId="IndexHeading">
+  <w:style w:type="paragraph" w:styleId="Stikkordregisteroverskrift">
     <w:name w:val="index heading"/>
     <w:basedOn w:val="Normal"/>
-    <w:next w:val="Index1"/>
+    <w:next w:val="Indeks1"/>
     <w:semiHidden/>
     <w:rsid w:val="00231DCA"/>
     <w:pPr>
@@ -6459,9 +6307,9 @@
       <w:szCs w:val="24"/>
     </w:rPr>
   </w:style>
-  <w:style w:type="paragraph" w:styleId="MacroText">
+  <w:style w:type="paragraph" w:styleId="Makrotekst">
     <w:name w:val="macro"/>
-    <w:link w:val="MacroTextChar"/>
+    <w:link w:val="MakrotekstTegn"/>
     <w:semiHidden/>
     <w:rsid w:val="00231DCA"/>
     <w:pPr>
@@ -6481,10 +6329,10 @@
       <w:rFonts w:ascii="Courier New" w:eastAsia="Times New Roman" w:hAnsi="Courier New" w:cs="Courier New"/>
     </w:rPr>
   </w:style>
-  <w:style w:type="character" w:customStyle="1" w:styleId="MacroTextChar">
-    <w:name w:val="Macro Text Char"/>
-    <w:basedOn w:val="DefaultParagraphFont"/>
-    <w:link w:val="MacroText"/>
+  <w:style w:type="character" w:customStyle="1" w:styleId="MakrotekstTegn">
+    <w:name w:val="Makrotekst Tegn"/>
+    <w:basedOn w:val="Standardskriftforavsnitt"/>
+    <w:link w:val="Makrotekst"/>
     <w:semiHidden/>
     <w:rsid w:val="00231DCA"/>
     <w:rPr>
@@ -6492,7 +6340,7 @@
       <w:lang w:val="en-US" w:eastAsia="en-US" w:bidi="ar-SA"/>
     </w:rPr>
   </w:style>
-  <w:style w:type="paragraph" w:styleId="TableofAuthorities">
+  <w:style w:type="paragraph" w:styleId="Kildeliste">
     <w:name w:val="table of authorities"/>
     <w:basedOn w:val="Normal"/>
     <w:next w:val="Normal"/>
@@ -6508,7 +6356,7 @@
       <w:szCs w:val="24"/>
     </w:rPr>
   </w:style>
-  <w:style w:type="paragraph" w:styleId="TableofFigures">
+  <w:style w:type="paragraph" w:styleId="Figurliste">
     <w:name w:val="table of figures"/>
     <w:basedOn w:val="Normal"/>
     <w:next w:val="Normal"/>
@@ -6524,7 +6372,7 @@
       <w:szCs w:val="24"/>
     </w:rPr>
   </w:style>
-  <w:style w:type="paragraph" w:styleId="TOAHeading">
+  <w:style w:type="paragraph" w:styleId="Kildelisteoverskrift">
     <w:name w:val="toa heading"/>
     <w:basedOn w:val="Normal"/>
     <w:next w:val="Normal"/>
@@ -6541,7 +6389,7 @@
       <w:szCs w:val="24"/>
     </w:rPr>
   </w:style>
-  <w:style w:type="paragraph" w:styleId="TOC1">
+  <w:style w:type="paragraph" w:styleId="INNH1">
     <w:name w:val="toc 1"/>
     <w:basedOn w:val="Normal"/>
     <w:next w:val="Normal"/>
@@ -6557,7 +6405,7 @@
       <w:szCs w:val="24"/>
     </w:rPr>
   </w:style>
-  <w:style w:type="paragraph" w:styleId="TOC2">
+  <w:style w:type="paragraph" w:styleId="INNH2">
     <w:name w:val="toc 2"/>
     <w:basedOn w:val="Normal"/>
     <w:next w:val="Normal"/>
@@ -6574,7 +6422,7 @@
       <w:szCs w:val="24"/>
     </w:rPr>
   </w:style>
-  <w:style w:type="paragraph" w:styleId="TOC3">
+  <w:style w:type="paragraph" w:styleId="INNH3">
     <w:name w:val="toc 3"/>
     <w:basedOn w:val="Normal"/>
     <w:next w:val="Normal"/>
@@ -6591,7 +6439,7 @@
       <w:szCs w:val="24"/>
     </w:rPr>
   </w:style>
-  <w:style w:type="paragraph" w:styleId="TOC4">
+  <w:style w:type="paragraph" w:styleId="INNH4">
     <w:name w:val="toc 4"/>
     <w:basedOn w:val="Normal"/>
     <w:next w:val="Normal"/>
@@ -6608,7 +6456,7 @@
       <w:szCs w:val="24"/>
     </w:rPr>
   </w:style>
-  <w:style w:type="paragraph" w:styleId="TOC5">
+  <w:style w:type="paragraph" w:styleId="INNH5">
     <w:name w:val="toc 5"/>
     <w:basedOn w:val="Normal"/>
     <w:next w:val="Normal"/>
@@ -6625,7 +6473,7 @@
       <w:szCs w:val="24"/>
     </w:rPr>
   </w:style>
-  <w:style w:type="paragraph" w:styleId="TOC6">
+  <w:style w:type="paragraph" w:styleId="INNH6">
     <w:name w:val="toc 6"/>
     <w:basedOn w:val="Normal"/>
     <w:next w:val="Normal"/>
@@ -6642,7 +6490,7 @@
       <w:szCs w:val="24"/>
     </w:rPr>
   </w:style>
-  <w:style w:type="paragraph" w:styleId="TOC7">
+  <w:style w:type="paragraph" w:styleId="INNH7">
     <w:name w:val="toc 7"/>
     <w:basedOn w:val="Normal"/>
     <w:next w:val="Normal"/>
@@ -6659,7 +6507,7 @@
       <w:szCs w:val="24"/>
     </w:rPr>
   </w:style>
-  <w:style w:type="paragraph" w:styleId="TOC8">
+  <w:style w:type="paragraph" w:styleId="INNH8">
     <w:name w:val="toc 8"/>
     <w:basedOn w:val="Normal"/>
     <w:next w:val="Normal"/>
@@ -6676,7 +6524,7 @@
       <w:szCs w:val="24"/>
     </w:rPr>
   </w:style>
-  <w:style w:type="paragraph" w:styleId="TOC9">
+  <w:style w:type="paragraph" w:styleId="INNH9">
     <w:name w:val="toc 9"/>
     <w:basedOn w:val="Normal"/>
     <w:next w:val="Normal"/>
@@ -6693,10 +6541,10 @@
       <w:szCs w:val="24"/>
     </w:rPr>
   </w:style>
-  <w:style w:type="paragraph" w:styleId="BodyText">
+  <w:style w:type="paragraph" w:styleId="Brdtekst">
     <w:name w:val="Body Text"/>
     <w:basedOn w:val="Normal"/>
-    <w:link w:val="BodyTextChar"/>
+    <w:link w:val="BrdtekstTegn"/>
     <w:rsid w:val="00603503"/>
     <w:pPr>
       <w:spacing w:before="120" w:after="120" w:line="240" w:lineRule="auto"/>
@@ -6707,9 +6555,9 @@
       <w:szCs w:val="24"/>
     </w:rPr>
   </w:style>
-  <w:style w:type="character" w:customStyle="1" w:styleId="BodyTextChar">
-    <w:name w:val="Body Text Char"/>
-    <w:link w:val="BodyText"/>
+  <w:style w:type="character" w:customStyle="1" w:styleId="BrdtekstTegn">
+    <w:name w:val="Brødtekst Tegn"/>
+    <w:link w:val="Brdtekst"/>
     <w:rsid w:val="00603503"/>
     <w:rPr>
       <w:rFonts w:eastAsia="Times New Roman"/>
@@ -6727,7 +6575,7 @@
   </w:style>
   <w:style w:type="paragraph" w:customStyle="1" w:styleId="BodyTextBold">
     <w:name w:val="Body Text Bold"/>
-    <w:basedOn w:val="BodyText"/>
+    <w:basedOn w:val="Brdtekst"/>
     <w:next w:val="BodyTextL25"/>
     <w:link w:val="BodyTextBoldChar"/>
     <w:qFormat/>
@@ -6738,7 +6586,7 @@
   </w:style>
   <w:style w:type="character" w:customStyle="1" w:styleId="CMDChar">
     <w:name w:val="CMD Char"/>
-    <w:basedOn w:val="DefaultParagraphFont"/>
+    <w:basedOn w:val="Standardskriftforavsnitt"/>
     <w:link w:val="CMD"/>
     <w:rsid w:val="0010436E"/>
     <w:rPr>
@@ -6748,7 +6596,7 @@
   </w:style>
   <w:style w:type="character" w:customStyle="1" w:styleId="BodyTextBoldChar">
     <w:name w:val="Body Text Bold Char"/>
-    <w:basedOn w:val="BodyTextChar"/>
+    <w:basedOn w:val="BrdtekstTegn"/>
     <w:link w:val="BodyTextBold"/>
     <w:rsid w:val="00C73E03"/>
     <w:rPr>
@@ -6757,11 +6605,11 @@
       <w:szCs w:val="24"/>
     </w:rPr>
   </w:style>
-  <w:style w:type="paragraph" w:styleId="Title">
+  <w:style w:type="paragraph" w:styleId="Tittel">
     <w:name w:val="Title"/>
     <w:basedOn w:val="Normal"/>
     <w:next w:val="BodyTextL25"/>
-    <w:link w:val="TitleChar"/>
+    <w:link w:val="TittelTegn"/>
     <w:qFormat/>
     <w:rsid w:val="00A33890"/>
     <w:pPr>
@@ -6776,10 +6624,10 @@
       <w:szCs w:val="56"/>
     </w:rPr>
   </w:style>
-  <w:style w:type="character" w:customStyle="1" w:styleId="TitleChar">
-    <w:name w:val="Title Char"/>
-    <w:basedOn w:val="DefaultParagraphFont"/>
-    <w:link w:val="Title"/>
+  <w:style w:type="character" w:customStyle="1" w:styleId="TittelTegn">
+    <w:name w:val="Tittel Tegn"/>
+    <w:basedOn w:val="Standardskriftforavsnitt"/>
+    <w:link w:val="Tittel"/>
     <w:rsid w:val="00A33890"/>
     <w:rPr>
       <w:rFonts w:eastAsiaTheme="majorEastAsia" w:cstheme="majorBidi"/>
@@ -6791,7 +6639,7 @@
   </w:style>
   <w:style w:type="table" w:customStyle="1" w:styleId="LabTableStyle1">
     <w:name w:val="Lab_Table_Style1"/>
-    <w:basedOn w:val="TableNormal"/>
+    <w:basedOn w:val="Vanligtabell"/>
     <w:uiPriority w:val="99"/>
     <w:qFormat/>
     <w:rsid w:val="00C77B29"/>
@@ -6846,9 +6694,9 @@
       </w:tcPr>
     </w:tblStylePr>
   </w:style>
-  <w:style w:type="character" w:styleId="PlaceholderText">
+  <w:style w:type="character" w:styleId="Plassholdertekst">
     <w:name w:val="Placeholder Text"/>
-    <w:basedOn w:val="DefaultParagraphFont"/>
+    <w:basedOn w:val="Standardskriftforavsnitt"/>
     <w:uiPriority w:val="99"/>
     <w:semiHidden/>
     <w:rsid w:val="00FA154B"/>
@@ -6866,9 +6714,9 @@
       <w:sz w:val="32"/>
     </w:rPr>
   </w:style>
-  <w:style w:type="character" w:styleId="Hyperlink">
+  <w:style w:type="character" w:styleId="Hyperkobling">
     <w:name w:val="Hyperlink"/>
-    <w:basedOn w:val="DefaultParagraphFont"/>
+    <w:basedOn w:val="Standardskriftforavsnitt"/>
     <w:uiPriority w:val="99"/>
     <w:unhideWhenUsed/>
     <w:rsid w:val="000A0AB4"/>
@@ -6877,7 +6725,7 @@
       <w:u w:val="single"/>
     </w:rPr>
   </w:style>
-  <w:style w:type="paragraph" w:styleId="ListParagraph">
+  <w:style w:type="paragraph" w:styleId="Listeavsnitt">
     <w:name w:val="List Paragraph"/>
     <w:basedOn w:val="Normal"/>
     <w:uiPriority w:val="34"/>
@@ -6892,7 +6740,7 @@
 </file>
 
 <file path=word/glossary/document.xml><?xml version="1.0" encoding="utf-8"?>
-<w:glossaryDocument xmlns:wpc="http://schemas.microsoft.com/office/word/2010/wordprocessingCanvas" xmlns:cx="http://schemas.microsoft.com/office/drawing/2014/chartex" xmlns:cx1="http://schemas.microsoft.com/office/drawing/2015/9/8/chartex" xmlns:cx2="http://schemas.microsoft.com/office/drawing/2015/10/21/chartex" xmlns:cx3="http://schemas.microsoft.com/office/drawing/2016/5/9/chartex" xmlns:cx4="http://schemas.microsoft.com/office/drawing/2016/5/10/chartex" xmlns:cx5="http://schemas.microsoft.com/office/drawing/2016/5/11/chartex" xmlns:cx6="http://schemas.microsoft.com/office/drawing/2016/5/12/chartex" xmlns:cx7="http://schemas.microsoft.com/office/drawing/2016/5/13/chartex" xmlns:cx8="http://schemas.microsoft.com/office/drawing/2016/5/14/chartex" xmlns:mc="http://schemas.openxmlformats.org/markup-compatibility/2006" xmlns:aink="http://schemas.microsoft.com/office/drawing/2016/ink" xmlns:am3d="http://schemas.microsoft.com/office/drawing/2017/model3d" xmlns:o="urn:schemas-microsoft-com:office:office" xmlns:r="http://schemas.openxmlformats.org/officeDocument/2006/relationships" xmlns:m="http://schemas.openxmlformats.org/officeDocument/2006/math" xmlns:v="urn:schemas-microsoft-com:vml" xmlns:wp14="http://schemas.microsoft.com/office/word/2010/wordprocessingDrawing" xmlns:wp="http://schemas.openxmlformats.org/drawingml/2006/wordprocessingDrawing" xmlns:w10="urn:schemas-microsoft-com:office:word" xmlns:w="http://schemas.openxmlformats.org/wordprocessingml/2006/main" xmlns:w14="http://schemas.microsoft.com/office/word/2010/wordml" xmlns:w15="http://schemas.microsoft.com/office/word/2012/wordml" xmlns:w16cid="http://schemas.microsoft.com/office/word/2016/wordml/cid" xmlns:w16se="http://schemas.microsoft.com/office/word/2015/wordml/symex" xmlns:wpg="http://schemas.microsoft.com/office/word/2010/wordprocessingGroup" xmlns:wpi="http://schemas.microsoft.com/office/word/2010/wordprocessingInk" xmlns:wne="http://schemas.microsoft.com/office/word/2006/wordml" xmlns:wps="http://schemas.microsoft.com/office/word/2010/wordprocessingShape" mc:Ignorable="w14 w15 w16se w16cid wp14">
+<w:glossaryDocument xmlns:wpc="http://schemas.microsoft.com/office/word/2010/wordprocessingCanvas" xmlns:cx="http://schemas.microsoft.com/office/drawing/2014/chartex" xmlns:cx1="http://schemas.microsoft.com/office/drawing/2015/9/8/chartex" xmlns:cx2="http://schemas.microsoft.com/office/drawing/2015/10/21/chartex" xmlns:cx3="http://schemas.microsoft.com/office/drawing/2016/5/9/chartex" xmlns:cx4="http://schemas.microsoft.com/office/drawing/2016/5/10/chartex" xmlns:cx5="http://schemas.microsoft.com/office/drawing/2016/5/11/chartex" xmlns:cx6="http://schemas.microsoft.com/office/drawing/2016/5/12/chartex" xmlns:cx7="http://schemas.microsoft.com/office/drawing/2016/5/13/chartex" xmlns:cx8="http://schemas.microsoft.com/office/drawing/2016/5/14/chartex" xmlns:mc="http://schemas.openxmlformats.org/markup-compatibility/2006" xmlns:aink="http://schemas.microsoft.com/office/drawing/2016/ink" xmlns:am3d="http://schemas.microsoft.com/office/drawing/2017/model3d" xmlns:o="urn:schemas-microsoft-com:office:office" xmlns:r="http://schemas.openxmlformats.org/officeDocument/2006/relationships" xmlns:m="http://schemas.openxmlformats.org/officeDocument/2006/math" xmlns:v="urn:schemas-microsoft-com:vml" xmlns:wp14="http://schemas.microsoft.com/office/word/2010/wordprocessingDrawing" xmlns:wp="http://schemas.openxmlformats.org/drawingml/2006/wordprocessingDrawing" xmlns:w10="urn:schemas-microsoft-com:office:word" xmlns:w="http://schemas.openxmlformats.org/wordprocessingml/2006/main" xmlns:w14="http://schemas.microsoft.com/office/word/2010/wordml" xmlns:w15="http://schemas.microsoft.com/office/word/2012/wordml" xmlns:w16cex="http://schemas.microsoft.com/office/word/2018/wordml/cex" xmlns:w16cid="http://schemas.microsoft.com/office/word/2016/wordml/cid" xmlns:w16="http://schemas.microsoft.com/office/word/2018/wordml" xmlns:w16sdtdh="http://schemas.microsoft.com/office/word/2020/wordml/sdtdatahash" xmlns:w16se="http://schemas.microsoft.com/office/word/2015/wordml/symex" xmlns:wpg="http://schemas.microsoft.com/office/word/2010/wordprocessingGroup" xmlns:wpi="http://schemas.microsoft.com/office/word/2010/wordprocessingInk" xmlns:wne="http://schemas.microsoft.com/office/word/2006/wordml" xmlns:wps="http://schemas.microsoft.com/office/word/2010/wordprocessingShape" mc:Ignorable="w14 w15 w16se w16cid w16 w16cex w16sdtdh wp14">
   <w:docParts>
     <w:docPart>
       <w:docPartPr>
@@ -6916,7 +6764,7 @@
           </w:pPr>
           <w:r>
             <w:rPr>
-              <w:rStyle w:val="PlaceholderText"/>
+              <w:rStyle w:val="Plassholdertekst"/>
             </w:rPr>
             <w:t>[Title]</w:t>
           </w:r>
@@ -6928,7 +6776,7 @@
 </file>
 
 <file path=word/glossary/fontTable.xml><?xml version="1.0" encoding="utf-8"?>
-<w:fonts xmlns:mc="http://schemas.openxmlformats.org/markup-compatibility/2006" xmlns:r="http://schemas.openxmlformats.org/officeDocument/2006/relationships" xmlns:w="http://schemas.openxmlformats.org/wordprocessingml/2006/main" xmlns:w14="http://schemas.microsoft.com/office/word/2010/wordml" xmlns:w15="http://schemas.microsoft.com/office/word/2012/wordml" xmlns:w16cid="http://schemas.microsoft.com/office/word/2016/wordml/cid" xmlns:w16se="http://schemas.microsoft.com/office/word/2015/wordml/symex" mc:Ignorable="w14 w15 w16se w16cid">
+<w:fonts xmlns:mc="http://schemas.openxmlformats.org/markup-compatibility/2006" xmlns:r="http://schemas.openxmlformats.org/officeDocument/2006/relationships" xmlns:w="http://schemas.openxmlformats.org/wordprocessingml/2006/main" xmlns:w14="http://schemas.microsoft.com/office/word/2010/wordml" xmlns:w15="http://schemas.microsoft.com/office/word/2012/wordml" xmlns:w16cex="http://schemas.microsoft.com/office/word/2018/wordml/cex" xmlns:w16cid="http://schemas.microsoft.com/office/word/2016/wordml/cid" xmlns:w16="http://schemas.microsoft.com/office/word/2018/wordml" xmlns:w16sdtdh="http://schemas.microsoft.com/office/word/2020/wordml/sdtdatahash" xmlns:w16se="http://schemas.microsoft.com/office/word/2015/wordml/symex" mc:Ignorable="w14 w15 w16se w16cid w16 w16cex w16sdtdh">
   <w:font w:name="Arial">
     <w:panose1 w:val="020B0604020202020204"/>
     <w:charset w:val="00"/>
@@ -6969,7 +6817,7 @@
     <w:charset w:val="00"/>
     <w:family w:val="swiss"/>
     <w:pitch w:val="variable"/>
-    <w:sig w:usb0="E0002AFF" w:usb1="C000247B" w:usb2="00000009" w:usb3="00000000" w:csb0="000001FF" w:csb1="00000000"/>
+    <w:sig w:usb0="E4002EFF" w:usb1="C000247B" w:usb2="00000009" w:usb3="00000000" w:csb0="000001FF" w:csb1="00000000"/>
   </w:font>
   <w:font w:name="Tahoma">
     <w:panose1 w:val="020B0604030504040204"/>
@@ -6990,15 +6838,16 @@
     <w:charset w:val="00"/>
     <w:family w:val="swiss"/>
     <w:pitch w:val="variable"/>
-    <w:sig w:usb0="E0002AFF" w:usb1="C000247B" w:usb2="00000009" w:usb3="00000000" w:csb0="000001FF" w:csb1="00000000"/>
+    <w:sig w:usb0="E4002EFF" w:usb1="C000247B" w:usb2="00000009" w:usb3="00000000" w:csb0="000001FF" w:csb1="00000000"/>
   </w:font>
 </w:fonts>
 </file>
 
 <file path=word/glossary/settings.xml><?xml version="1.0" encoding="utf-8"?>
-<w:settings xmlns:mc="http://schemas.openxmlformats.org/markup-compatibility/2006" xmlns:o="urn:schemas-microsoft-com:office:office" xmlns:r="http://schemas.openxmlformats.org/officeDocument/2006/relationships" xmlns:m="http://schemas.openxmlformats.org/officeDocument/2006/math" xmlns:v="urn:schemas-microsoft-com:vml" xmlns:w10="urn:schemas-microsoft-com:office:word" xmlns:w="http://schemas.openxmlformats.org/wordprocessingml/2006/main" xmlns:w14="http://schemas.microsoft.com/office/word/2010/wordml" xmlns:w15="http://schemas.microsoft.com/office/word/2012/wordml" xmlns:w16cid="http://schemas.microsoft.com/office/word/2016/wordml/cid" xmlns:w16se="http://schemas.microsoft.com/office/word/2015/wordml/symex" xmlns:sl="http://schemas.openxmlformats.org/schemaLibrary/2006/main" mc:Ignorable="w14 w15 w16se w16cid">
+<w:settings xmlns:mc="http://schemas.openxmlformats.org/markup-compatibility/2006" xmlns:o="urn:schemas-microsoft-com:office:office" xmlns:r="http://schemas.openxmlformats.org/officeDocument/2006/relationships" xmlns:m="http://schemas.openxmlformats.org/officeDocument/2006/math" xmlns:v="urn:schemas-microsoft-com:vml" xmlns:w10="urn:schemas-microsoft-com:office:word" xmlns:w="http://schemas.openxmlformats.org/wordprocessingml/2006/main" xmlns:w14="http://schemas.microsoft.com/office/word/2010/wordml" xmlns:w15="http://schemas.microsoft.com/office/word/2012/wordml" xmlns:w16cex="http://schemas.microsoft.com/office/word/2018/wordml/cex" xmlns:w16cid="http://schemas.microsoft.com/office/word/2016/wordml/cid" xmlns:w16="http://schemas.microsoft.com/office/word/2018/wordml" xmlns:w16sdtdh="http://schemas.microsoft.com/office/word/2020/wordml/sdtdatahash" xmlns:w16se="http://schemas.microsoft.com/office/word/2015/wordml/symex" xmlns:sl="http://schemas.openxmlformats.org/schemaLibrary/2006/main" mc:Ignorable="w14 w15 w16se w16cid w16 w16cex w16sdtdh">
   <w:view w:val="normal"/>
   <w:defaultTabStop w:val="720"/>
+  <w:hyphenationZone w:val="425"/>
   <w:characterSpacingControl w:val="doNotCompress"/>
   <w:compat>
     <w:useFELayout/>
@@ -7013,6 +6862,7 @@
     <w:rsidRoot w:val="002F2FFA"/>
     <w:rsid w:val="002F2FFA"/>
     <w:rsid w:val="00363E2C"/>
+    <w:rsid w:val="005F386D"/>
     <w:rsid w:val="00707BCC"/>
     <w:rsid w:val="00E11584"/>
   </w:rsids>
@@ -7031,14 +6881,14 @@
   </m:mathPr>
   <w:themeFontLang w:val="en-US"/>
   <w:clrSchemeMapping w:bg1="light1" w:t1="dark1" w:bg2="light2" w:t2="dark2" w:accent1="accent1" w:accent2="accent2" w:accent3="accent3" w:accent4="accent4" w:accent5="accent5" w:accent6="accent6" w:hyperlink="hyperlink" w:followedHyperlink="followedHyperlink"/>
-  <w:decimalSymbol w:val="."/>
-  <w:listSeparator w:val=","/>
+  <w:decimalSymbol w:val=","/>
+  <w:listSeparator w:val=";"/>
   <w15:chartTrackingRefBased/>
 </w:settings>
 </file>
 
 <file path=word/glossary/styles.xml><?xml version="1.0" encoding="utf-8"?>
-<w:styles xmlns:mc="http://schemas.openxmlformats.org/markup-compatibility/2006" xmlns:r="http://schemas.openxmlformats.org/officeDocument/2006/relationships" xmlns:w="http://schemas.openxmlformats.org/wordprocessingml/2006/main" xmlns:w14="http://schemas.microsoft.com/office/word/2010/wordml" xmlns:w15="http://schemas.microsoft.com/office/word/2012/wordml" xmlns:w16cid="http://schemas.microsoft.com/office/word/2016/wordml/cid" xmlns:w16se="http://schemas.microsoft.com/office/word/2015/wordml/symex" mc:Ignorable="w14 w15 w16se w16cid">
+<w:styles xmlns:mc="http://schemas.openxmlformats.org/markup-compatibility/2006" xmlns:r="http://schemas.openxmlformats.org/officeDocument/2006/relationships" xmlns:w="http://schemas.openxmlformats.org/wordprocessingml/2006/main" xmlns:w14="http://schemas.microsoft.com/office/word/2010/wordml" xmlns:w15="http://schemas.microsoft.com/office/word/2012/wordml" xmlns:w16cex="http://schemas.microsoft.com/office/word/2018/wordml/cex" xmlns:w16cid="http://schemas.microsoft.com/office/word/2016/wordml/cid" xmlns:w16="http://schemas.microsoft.com/office/word/2018/wordml" xmlns:w16sdtdh="http://schemas.microsoft.com/office/word/2020/wordml/sdtdatahash" xmlns:w16se="http://schemas.microsoft.com/office/word/2015/wordml/symex" mc:Ignorable="w14 w15 w16se w16cid w16 w16cex w16sdtdh">
   <w:docDefaults>
     <w:rPrDefault>
       <w:rPr>
@@ -7054,7 +6904,7 @@
       </w:pPr>
     </w:pPrDefault>
   </w:docDefaults>
-  <w:latentStyles w:defLockedState="0" w:defUIPriority="99" w:defSemiHidden="0" w:defUnhideWhenUsed="0" w:defQFormat="0" w:count="375">
+  <w:latentStyles w:defLockedState="0" w:defUIPriority="99" w:defSemiHidden="0" w:defUnhideWhenUsed="0" w:defQFormat="0" w:count="376">
     <w:lsdException w:name="Normal" w:uiPriority="0" w:qFormat="1"/>
     <w:lsdException w:name="heading 1" w:uiPriority="9" w:qFormat="1"/>
     <w:lsdException w:name="heading 2" w:semiHidden="1" w:uiPriority="9" w:unhideWhenUsed="1" w:qFormat="1"/>
@@ -7203,11 +7053,11 @@
     <w:lsdException w:name="Table Elegant" w:semiHidden="1" w:unhideWhenUsed="1"/>
     <w:lsdException w:name="Table Professional" w:semiHidden="1" w:unhideWhenUsed="1"/>
     <w:lsdException w:name="Table Subtle 1" w:semiHidden="1" w:unhideWhenUsed="1"/>
+    <w:lsdException w:name="Table Subtle 2" w:semiHidden="1" w:unhideWhenUsed="1"/>
     <w:lsdException w:name="Table Web 1" w:semiHidden="1" w:unhideWhenUsed="1"/>
     <w:lsdException w:name="Table Web 2" w:semiHidden="1" w:unhideWhenUsed="1"/>
     <w:lsdException w:name="Balloon Text" w:semiHidden="1" w:unhideWhenUsed="1"/>
     <w:lsdException w:name="Table Grid" w:uiPriority="39"/>
-    <w:lsdException w:name="Table Theme" w:semiHidden="1" w:unhideWhenUsed="1"/>
     <w:lsdException w:name="Placeholder Text" w:semiHidden="1"/>
     <w:lsdException w:name="No Spacing" w:uiPriority="1" w:qFormat="1"/>
     <w:lsdException w:name="Light Shading" w:uiPriority="60"/>
@@ -7427,18 +7277,19 @@
     <w:lsdException w:name="Smart Hyperlink" w:semiHidden="1" w:unhideWhenUsed="1"/>
     <w:lsdException w:name="Hashtag" w:semiHidden="1" w:unhideWhenUsed="1"/>
     <w:lsdException w:name="Unresolved Mention" w:semiHidden="1" w:unhideWhenUsed="1"/>
+    <w:lsdException w:name="Smart Link" w:semiHidden="1" w:unhideWhenUsed="1"/>
   </w:latentStyles>
   <w:style w:type="paragraph" w:default="1" w:styleId="Normal">
     <w:name w:val="Normal"/>
     <w:qFormat/>
   </w:style>
-  <w:style w:type="character" w:default="1" w:styleId="DefaultParagraphFont">
+  <w:style w:type="character" w:default="1" w:styleId="Standardskriftforavsnitt">
     <w:name w:val="Default Paragraph Font"/>
     <w:uiPriority w:val="1"/>
     <w:semiHidden/>
     <w:unhideWhenUsed/>
   </w:style>
-  <w:style w:type="table" w:default="1" w:styleId="TableNormal">
+  <w:style w:type="table" w:default="1" w:styleId="Vanligtabell">
     <w:name w:val="Normal Table"/>
     <w:uiPriority w:val="99"/>
     <w:semiHidden/>
@@ -7453,15 +7304,15 @@
       </w:tblCellMar>
     </w:tblPr>
   </w:style>
-  <w:style w:type="numbering" w:default="1" w:styleId="NoList">
+  <w:style w:type="numbering" w:default="1" w:styleId="Ingenliste">
     <w:name w:val="No List"/>
     <w:uiPriority w:val="99"/>
     <w:semiHidden/>
     <w:unhideWhenUsed/>
   </w:style>
-  <w:style w:type="character" w:styleId="PlaceholderText">
+  <w:style w:type="character" w:styleId="Plassholdertekst">
     <w:name w:val="Placeholder Text"/>
-    <w:basedOn w:val="DefaultParagraphFont"/>
+    <w:basedOn w:val="Standardskriftforavsnitt"/>
     <w:uiPriority w:val="99"/>
     <w:semiHidden/>
     <w:rPr>
@@ -7475,7 +7326,7 @@
 </file>
 
 <file path=word/glossary/webSettings.xml><?xml version="1.0" encoding="utf-8"?>
-<w:webSettings xmlns:mc="http://schemas.openxmlformats.org/markup-compatibility/2006" xmlns:r="http://schemas.openxmlformats.org/officeDocument/2006/relationships" xmlns:w="http://schemas.openxmlformats.org/wordprocessingml/2006/main" xmlns:w14="http://schemas.microsoft.com/office/word/2010/wordml" xmlns:w15="http://schemas.microsoft.com/office/word/2012/wordml" xmlns:w16cid="http://schemas.microsoft.com/office/word/2016/wordml/cid" xmlns:w16se="http://schemas.microsoft.com/office/word/2015/wordml/symex" mc:Ignorable="w14 w15 w16se w16cid">
+<w:webSettings xmlns:mc="http://schemas.openxmlformats.org/markup-compatibility/2006" xmlns:r="http://schemas.openxmlformats.org/officeDocument/2006/relationships" xmlns:w="http://schemas.openxmlformats.org/wordprocessingml/2006/main" xmlns:w14="http://schemas.microsoft.com/office/word/2010/wordml" xmlns:w15="http://schemas.microsoft.com/office/word/2012/wordml" xmlns:w16cex="http://schemas.microsoft.com/office/word/2018/wordml/cex" xmlns:w16cid="http://schemas.microsoft.com/office/word/2016/wordml/cid" xmlns:w16="http://schemas.microsoft.com/office/word/2018/wordml" xmlns:w16sdtdh="http://schemas.microsoft.com/office/word/2020/wordml/sdtdatahash" xmlns:w16se="http://schemas.microsoft.com/office/word/2015/wordml/symex" mc:Ignorable="w14 w15 w16se w16cid w16 w16cex w16sdtdh">
   <w:optimizeForBrowser/>
   <w:allowPNG/>
 </w:webSettings>

</xml_diff>